<commit_message>
Updated the documentation to include a description of how the Message Authentication Code (MAC) may be calculated. This update finalizes the fix for issue: CMP-13.
git-svn-id: svn://svn.cellpointmobile.com/mpoint/server/trunk@655 86c063f6-31ef-4d33-b9ba-d2d3e4924f03
</commit_message>
<xml_diff>
--- a/doc/mPoint - Internet API.docx
+++ b/doc/mPoint - Internet API.docx
@@ -422,7 +422,7 @@
             <w:noProof/>
             <w:webHidden/>
           </w:rPr>
-          <w:t>12</w:t>
+          <w:t>13</w:t>
         </w:r>
         <w:r>
           <w:rPr>
@@ -512,7 +512,7 @@
             <w:noProof/>
             <w:webHidden/>
           </w:rPr>
-          <w:t>14</w:t>
+          <w:t>15</w:t>
         </w:r>
         <w:r>
           <w:rPr>
@@ -602,7 +602,7 @@
             <w:noProof/>
             <w:webHidden/>
           </w:rPr>
-          <w:t>15</w:t>
+          <w:t>16</w:t>
         </w:r>
         <w:r>
           <w:rPr>
@@ -692,7 +692,7 @@
             <w:noProof/>
             <w:webHidden/>
           </w:rPr>
-          <w:t>17</w:t>
+          <w:t>18</w:t>
         </w:r>
         <w:r>
           <w:rPr>
@@ -764,7 +764,7 @@
             <w:noProof/>
             <w:webHidden/>
           </w:rPr>
-          <w:t>19</w:t>
+          <w:t>20</w:t>
         </w:r>
         <w:r>
           <w:rPr>
@@ -836,7 +836,7 @@
             <w:noProof/>
             <w:webHidden/>
           </w:rPr>
-          <w:t>22</w:t>
+          <w:t>23</w:t>
         </w:r>
         <w:r>
           <w:rPr>
@@ -908,7 +908,7 @@
             <w:noProof/>
             <w:webHidden/>
           </w:rPr>
-          <w:t>25</w:t>
+          <w:t>26</w:t>
         </w:r>
         <w:r>
           <w:rPr>
@@ -980,7 +980,7 @@
             <w:noProof/>
             <w:webHidden/>
           </w:rPr>
-          <w:t>25</w:t>
+          <w:t>26</w:t>
         </w:r>
         <w:r>
           <w:rPr>
@@ -1052,7 +1052,7 @@
             <w:noProof/>
             <w:webHidden/>
           </w:rPr>
-          <w:t>25</w:t>
+          <w:t>26</w:t>
         </w:r>
         <w:r>
           <w:rPr>
@@ -1124,7 +1124,7 @@
             <w:noProof/>
             <w:webHidden/>
           </w:rPr>
-          <w:t>25</w:t>
+          <w:t>26</w:t>
         </w:r>
         <w:r>
           <w:rPr>
@@ -1196,7 +1196,7 @@
             <w:noProof/>
             <w:webHidden/>
           </w:rPr>
-          <w:t>26</w:t>
+          <w:t>27</w:t>
         </w:r>
         <w:r>
           <w:rPr>
@@ -1367,7 +1367,6 @@
       </w:r>
     </w:p>
     <w:p>
-      <w:proofErr w:type="gramStart"/>
       <w:r>
         <w:rPr>
           <w:b/>
@@ -1378,7 +1377,6 @@
       <w:r>
         <w:t xml:space="preserve"> – The mobile network on, which the end-user is a subscriber.</w:t>
       </w:r>
-      <w:proofErr w:type="gramEnd"/>
     </w:p>
     <w:p>
       <w:r>
@@ -1510,7 +1508,10 @@
       </w:r>
       <w:proofErr w:type="spellEnd"/>
       <w:r>
-        <w:t xml:space="preserve">, the client may use 2 of </w:t>
+        <w:t>, the client may use 4 of</w:t>
+      </w:r>
+      <w:r>
+        <w:br/>
       </w:r>
       <w:proofErr w:type="spellStart"/>
       <w:r>
@@ -1533,7 +1534,10 @@
         </w:numPr>
       </w:pPr>
       <w:r>
-        <w:t>Internet API</w:t>
+        <w:t>Payment</w:t>
+      </w:r>
+      <w:r>
+        <w:t xml:space="preserve"> API</w:t>
       </w:r>
     </w:p>
     <w:p>
@@ -1544,6 +1548,18 @@
           <w:numId w:val="17"/>
         </w:numPr>
       </w:pPr>
+      <w:r>
+        <w:t>Capture API</w:t>
+      </w:r>
+    </w:p>
+    <w:p>
+      <w:pPr>
+        <w:pStyle w:val="ListParagraph"/>
+        <w:numPr>
+          <w:ilvl w:val="0"/>
+          <w:numId w:val="17"/>
+        </w:numPr>
+      </w:pPr>
       <w:proofErr w:type="spellStart"/>
       <w:r>
         <w:t>Callback</w:t>
@@ -1554,8 +1570,32 @@
       </w:r>
     </w:p>
     <w:p>
-      <w:r>
-        <w:t xml:space="preserve">The Internet API allows the client to initialise a new payment transaction through </w:t>
+      <w:pPr>
+        <w:pStyle w:val="ListParagraph"/>
+        <w:numPr>
+          <w:ilvl w:val="0"/>
+          <w:numId w:val="17"/>
+        </w:numPr>
+      </w:pPr>
+      <w:r>
+        <w:t>Single Si</w:t>
+      </w:r>
+      <w:r>
+        <w:t>gn</w:t>
+      </w:r>
+      <w:r>
+        <w:t>-On API</w:t>
+      </w:r>
+    </w:p>
+    <w:p>
+      <w:r>
+        <w:t xml:space="preserve">The </w:t>
+      </w:r>
+      <w:r>
+        <w:t>Payment</w:t>
+      </w:r>
+      <w:r>
+        <w:t xml:space="preserve"> API allows the client to initialise a new payment transaction through </w:t>
       </w:r>
       <w:proofErr w:type="spellStart"/>
       <w:r>
@@ -1585,7 +1625,10 @@
       <w:bookmarkStart w:id="5" w:name="_Toc275944953"/>
       <w:bookmarkStart w:id="6" w:name="_Toc362891474"/>
       <w:r>
-        <w:t>Internet API</w:t>
+        <w:t>Payment</w:t>
+      </w:r>
+      <w:r>
+        <w:t xml:space="preserve"> API</w:t>
       </w:r>
       <w:bookmarkEnd w:id="4"/>
       <w:bookmarkEnd w:id="5"/>
@@ -1599,7 +1642,6 @@
       <w:bookmarkEnd w:id="8"/>
       <w:bookmarkEnd w:id="9"/>
       <w:proofErr w:type="spellStart"/>
-      <w:proofErr w:type="gramStart"/>
       <w:r>
         <w:rPr>
           <w:b/>
@@ -1613,9 +1655,14 @@
         <w:t>’s</w:t>
       </w:r>
       <w:proofErr w:type="spellEnd"/>
-      <w:proofErr w:type="gramEnd"/>
-      <w:r>
-        <w:t xml:space="preserve"> Internet API is used for payment transactions where the customer is already on an external </w:t>
+      <w:r>
+        <w:t xml:space="preserve"> </w:t>
+      </w:r>
+      <w:r>
+        <w:t>Payment</w:t>
+      </w:r>
+      <w:r>
+        <w:t xml:space="preserve"> API is used for payment transactions where the customer is already on an external </w:t>
       </w:r>
       <w:r>
         <w:t xml:space="preserve">website or </w:t>
@@ -1674,7 +1721,7 @@
           <w:rPr>
             <w:rStyle w:val="Hyperlink"/>
           </w:rPr>
-          <w:t>http://mpoint.cellpointmobile.com/buy/web.php</w:t>
+          <w:t>https://mpoint.cellpointmobile.com/buy/web.php</w:t>
         </w:r>
       </w:hyperlink>
       <w:r>
@@ -2175,12 +2222,10 @@
               <w:t xml:space="preserve">The Client’s reference (unique ID) for this customer. </w:t>
             </w:r>
             <w:proofErr w:type="spellStart"/>
-            <w:proofErr w:type="gramStart"/>
             <w:r>
               <w:t>mPoint</w:t>
             </w:r>
             <w:proofErr w:type="spellEnd"/>
-            <w:proofErr w:type="gramEnd"/>
             <w:r>
               <w:t xml:space="preserve"> will use this token to identify the customer. Additionally the customer reference will be included in the request to the specified auth-</w:t>
             </w:r>
@@ -2353,7 +2398,6 @@
           </w:p>
           <w:p>
             <w:proofErr w:type="spellStart"/>
-            <w:proofErr w:type="gramStart"/>
             <w:r>
               <w:rPr>
                 <w:b/>
@@ -2361,7 +2405,6 @@
               <w:t>mPoint</w:t>
             </w:r>
             <w:proofErr w:type="spellEnd"/>
-            <w:proofErr w:type="gramEnd"/>
             <w:r>
               <w:t xml:space="preserve"> will use the client’s default language if this parameter is omitted.</w:t>
             </w:r>
@@ -2527,7 +2570,6 @@
           </w:tbl>
           <w:p>
             <w:proofErr w:type="spellStart"/>
-            <w:proofErr w:type="gramStart"/>
             <w:r>
               <w:rPr>
                 <w:b/>
@@ -2535,7 +2577,6 @@
               <w:t>mPoint</w:t>
             </w:r>
             <w:proofErr w:type="spellEnd"/>
-            <w:proofErr w:type="gramEnd"/>
             <w:r>
               <w:t xml:space="preserve"> language codes are based upon the ISO-639-1 standard, please refer to </w:t>
             </w:r>
@@ -2658,7 +2699,6 @@
           </w:p>
           <w:p>
             <w:proofErr w:type="spellStart"/>
-            <w:proofErr w:type="gramStart"/>
             <w:r>
               <w:rPr>
                 <w:b/>
@@ -2666,7 +2706,6 @@
               <w:t>mPoint</w:t>
             </w:r>
             <w:proofErr w:type="spellEnd"/>
-            <w:proofErr w:type="gramEnd"/>
             <w:r>
               <w:t xml:space="preserve"> will use the client’s default URL if this parameter is omitted.</w:t>
             </w:r>
@@ -2743,7 +2782,6 @@
           </w:p>
           <w:p>
             <w:proofErr w:type="spellStart"/>
-            <w:proofErr w:type="gramStart"/>
             <w:r>
               <w:rPr>
                 <w:b/>
@@ -2751,7 +2789,6 @@
               <w:t>mPoint</w:t>
             </w:r>
             <w:proofErr w:type="spellEnd"/>
-            <w:proofErr w:type="gramEnd"/>
             <w:r>
               <w:t xml:space="preserve"> will use the client’s default URL if this parameter is omitted. If no client URL has been configured </w:t>
             </w:r>
@@ -2838,7 +2875,6 @@
           </w:p>
           <w:p>
             <w:proofErr w:type="spellStart"/>
-            <w:proofErr w:type="gramStart"/>
             <w:r>
               <w:rPr>
                 <w:b/>
@@ -2846,7 +2882,6 @@
               <w:t>mPoint</w:t>
             </w:r>
             <w:proofErr w:type="spellEnd"/>
-            <w:proofErr w:type="gramEnd"/>
             <w:r>
               <w:t xml:space="preserve"> will use the client’s default URL if this parameter is omitted.</w:t>
             </w:r>
@@ -2917,7 +2952,6 @@
           </w:p>
           <w:p>
             <w:proofErr w:type="spellStart"/>
-            <w:proofErr w:type="gramStart"/>
             <w:r>
               <w:rPr>
                 <w:b/>
@@ -2925,7 +2959,6 @@
               <w:t>mPoint</w:t>
             </w:r>
             <w:proofErr w:type="spellEnd"/>
-            <w:proofErr w:type="gramEnd"/>
             <w:r>
               <w:t xml:space="preserve"> will use the client’s default URL if this parameter is omitted.</w:t>
             </w:r>
@@ -3039,7 +3072,6 @@
           </w:p>
           <w:p>
             <w:proofErr w:type="spellStart"/>
-            <w:proofErr w:type="gramStart"/>
             <w:r>
               <w:rPr>
                 <w:b/>
@@ -3047,7 +3079,6 @@
               <w:t>mPoint</w:t>
             </w:r>
             <w:proofErr w:type="spellEnd"/>
-            <w:proofErr w:type="gramEnd"/>
             <w:r>
               <w:t xml:space="preserve"> will use the client’s default URL if this parameter is omitted.</w:t>
             </w:r>
@@ -3129,7 +3160,6 @@
           </w:p>
           <w:p>
             <w:proofErr w:type="spellStart"/>
-            <w:proofErr w:type="gramStart"/>
             <w:r>
               <w:rPr>
                 <w:b/>
@@ -3137,7 +3167,6 @@
               <w:t>mPoint</w:t>
             </w:r>
             <w:proofErr w:type="spellEnd"/>
-            <w:proofErr w:type="gramEnd"/>
             <w:r>
               <w:t xml:space="preserve"> will use the client’s default URL if this parameter is omitted.</w:t>
             </w:r>
@@ -3218,7 +3247,6 @@
               <w:t xml:space="preserve"> module. </w:t>
             </w:r>
             <w:proofErr w:type="spellStart"/>
-            <w:proofErr w:type="gramStart"/>
             <w:r>
               <w:rPr>
                 <w:b/>
@@ -3226,7 +3254,6 @@
               <w:t>mPoint</w:t>
             </w:r>
             <w:proofErr w:type="spellEnd"/>
-            <w:proofErr w:type="gramEnd"/>
             <w:r>
               <w:t xml:space="preserve"> will send the provided customer reference and authentication token to this URL for authenticating the customer.</w:t>
             </w:r>
@@ -3249,7 +3276,6 @@
           </w:p>
           <w:p>
             <w:proofErr w:type="spellStart"/>
-            <w:proofErr w:type="gramStart"/>
             <w:r>
               <w:rPr>
                 <w:b/>
@@ -3257,7 +3283,6 @@
               <w:t>mPoint</w:t>
             </w:r>
             <w:proofErr w:type="spellEnd"/>
-            <w:proofErr w:type="gramEnd"/>
             <w:r>
               <w:t xml:space="preserve"> will use the configured </w:t>
             </w:r>
@@ -3365,6 +3390,259 @@
           <w:p>
             <w:proofErr w:type="spellStart"/>
             <w:r>
+              <w:t>mac</w:t>
+            </w:r>
+            <w:proofErr w:type="spellEnd"/>
+          </w:p>
+        </w:tc>
+        <w:tc>
+          <w:tcPr>
+            <w:tcW w:w="1080" w:type="dxa"/>
+          </w:tcPr>
+          <w:p>
+            <w:r>
+              <w:t>String</w:t>
+            </w:r>
+          </w:p>
+        </w:tc>
+        <w:tc>
+          <w:tcPr>
+            <w:tcW w:w="900" w:type="dxa"/>
+          </w:tcPr>
+          <w:p>
+            <w:pPr>
+              <w:jc w:val="center"/>
+            </w:pPr>
+            <w:r>
+              <w:t>O</w:t>
+            </w:r>
+          </w:p>
+        </w:tc>
+        <w:tc>
+          <w:tcPr>
+            <w:tcW w:w="5669" w:type="dxa"/>
+          </w:tcPr>
+          <w:p>
+            <w:r>
+              <w:t>The Message Authentication Code is calculated by creating a sha1 hash comprised of the following input fields (in that order):</w:t>
+            </w:r>
+          </w:p>
+          <w:p>
+            <w:pPr>
+              <w:pStyle w:val="ListParagraph"/>
+              <w:numPr>
+                <w:ilvl w:val="0"/>
+                <w:numId w:val="20"/>
+              </w:numPr>
+            </w:pPr>
+            <w:proofErr w:type="spellStart"/>
+            <w:r>
+              <w:t>clientid</w:t>
+            </w:r>
+            <w:proofErr w:type="spellEnd"/>
+          </w:p>
+          <w:p>
+            <w:pPr>
+              <w:pStyle w:val="ListParagraph"/>
+              <w:numPr>
+                <w:ilvl w:val="0"/>
+                <w:numId w:val="20"/>
+              </w:numPr>
+            </w:pPr>
+            <w:r>
+              <w:t>account</w:t>
+            </w:r>
+          </w:p>
+          <w:p>
+            <w:pPr>
+              <w:pStyle w:val="ListParagraph"/>
+              <w:numPr>
+                <w:ilvl w:val="0"/>
+                <w:numId w:val="20"/>
+              </w:numPr>
+            </w:pPr>
+            <w:proofErr w:type="spellStart"/>
+            <w:r>
+              <w:t>orderid</w:t>
+            </w:r>
+            <w:proofErr w:type="spellEnd"/>
+          </w:p>
+          <w:p>
+            <w:pPr>
+              <w:pStyle w:val="ListParagraph"/>
+              <w:numPr>
+                <w:ilvl w:val="0"/>
+                <w:numId w:val="20"/>
+              </w:numPr>
+            </w:pPr>
+            <w:proofErr w:type="spellStart"/>
+            <w:r>
+              <w:t>callback-url</w:t>
+            </w:r>
+            <w:proofErr w:type="spellEnd"/>
+          </w:p>
+          <w:p>
+            <w:pPr>
+              <w:pStyle w:val="ListParagraph"/>
+              <w:numPr>
+                <w:ilvl w:val="0"/>
+                <w:numId w:val="20"/>
+              </w:numPr>
+            </w:pPr>
+            <w:r>
+              <w:t>amount</w:t>
+            </w:r>
+          </w:p>
+          <w:p>
+            <w:pPr>
+              <w:pStyle w:val="ListParagraph"/>
+              <w:numPr>
+                <w:ilvl w:val="0"/>
+                <w:numId w:val="20"/>
+              </w:numPr>
+            </w:pPr>
+            <w:r>
+              <w:t>auth-</w:t>
+            </w:r>
+            <w:proofErr w:type="spellStart"/>
+            <w:r>
+              <w:t>url</w:t>
+            </w:r>
+            <w:proofErr w:type="spellEnd"/>
+          </w:p>
+          <w:p>
+            <w:pPr>
+              <w:pStyle w:val="ListParagraph"/>
+              <w:numPr>
+                <w:ilvl w:val="0"/>
+                <w:numId w:val="20"/>
+              </w:numPr>
+            </w:pPr>
+            <w:r>
+              <w:t>customer-ref</w:t>
+            </w:r>
+          </w:p>
+          <w:p>
+            <w:pPr>
+              <w:pStyle w:val="ListParagraph"/>
+              <w:numPr>
+                <w:ilvl w:val="0"/>
+                <w:numId w:val="20"/>
+              </w:numPr>
+            </w:pPr>
+            <w:r>
+              <w:t>auth-token</w:t>
+            </w:r>
+          </w:p>
+          <w:p>
+            <w:pPr>
+              <w:pStyle w:val="ListParagraph"/>
+              <w:numPr>
+                <w:ilvl w:val="0"/>
+                <w:numId w:val="20"/>
+              </w:numPr>
+            </w:pPr>
+            <w:r>
+              <w:t>email</w:t>
+            </w:r>
+          </w:p>
+          <w:p>
+            <w:pPr>
+              <w:pStyle w:val="ListParagraph"/>
+              <w:numPr>
+                <w:ilvl w:val="0"/>
+                <w:numId w:val="20"/>
+              </w:numPr>
+            </w:pPr>
+            <w:r>
+              <w:t>mobile</w:t>
+            </w:r>
+          </w:p>
+          <w:p>
+            <w:pPr>
+              <w:pStyle w:val="ListParagraph"/>
+              <w:numPr>
+                <w:ilvl w:val="0"/>
+                <w:numId w:val="20"/>
+              </w:numPr>
+            </w:pPr>
+            <w:r>
+              <w:t>[SALT]</w:t>
+            </w:r>
+          </w:p>
+          <w:p>
+            <w:pPr>
+              <w:pStyle w:val="ListParagraph"/>
+              <w:ind w:left="0"/>
+            </w:pPr>
+            <w:r>
+              <w:t xml:space="preserve">Using </w:t>
+            </w:r>
+            <w:r>
+              <w:t>MAC</w:t>
+            </w:r>
+            <w:r>
+              <w:t xml:space="preserve"> calculation secures the information sent </w:t>
+            </w:r>
+            <w:r>
+              <w:t>by</w:t>
+            </w:r>
+            <w:r>
+              <w:t xml:space="preserve"> the </w:t>
+            </w:r>
+            <w:r>
+              <w:t>client</w:t>
+            </w:r>
+            <w:r>
+              <w:t xml:space="preserve"> </w:t>
+            </w:r>
+            <w:r>
+              <w:t>to</w:t>
+            </w:r>
+            <w:r>
+              <w:t xml:space="preserve"> </w:t>
+            </w:r>
+            <w:proofErr w:type="spellStart"/>
+            <w:r>
+              <w:t>mPoint</w:t>
+            </w:r>
+            <w:r>
+              <w:rPr>
+                <w:vertAlign w:val="superscript"/>
+              </w:rPr>
+              <w:t>TM</w:t>
+            </w:r>
+            <w:proofErr w:type="spellEnd"/>
+            <w:r>
+              <w:t xml:space="preserve"> by applying the SHA-256 encryption algorithm on </w:t>
+            </w:r>
+            <w:r>
+              <w:t xml:space="preserve">key parts of </w:t>
+            </w:r>
+            <w:r>
+              <w:t xml:space="preserve">the information sent </w:t>
+            </w:r>
+            <w:r>
+              <w:t>to protect against tampering.</w:t>
+            </w:r>
+            <w:r>
+              <w:t xml:space="preserve"> The [SALT] is the client's shared secret used to ensure that the provided MAC is unique.</w:t>
+            </w:r>
+          </w:p>
+        </w:tc>
+      </w:tr>
+      <w:tr>
+        <w:trPr>
+          <w:cantSplit/>
+        </w:trPr>
+        <w:tc>
+          <w:tcPr>
+            <w:tcW w:w="1908" w:type="dxa"/>
+          </w:tcPr>
+          <w:p>
+            <w:proofErr w:type="spellStart"/>
+            <w:r>
+              <w:lastRenderedPageBreak/>
               <w:t>var_XXX</w:t>
             </w:r>
             <w:proofErr w:type="spellEnd"/>
@@ -3691,7 +3969,6 @@
     </w:tbl>
     <w:p>
       <w:r>
-        <w:lastRenderedPageBreak/>
         <w:t xml:space="preserve">In addition to the HTTP Response code, </w:t>
       </w:r>
       <w:proofErr w:type="spellStart"/>
@@ -4000,6 +4277,7 @@
           </w:tcPr>
           <w:p>
             <w:r>
+              <w:lastRenderedPageBreak/>
               <w:t>21</w:t>
             </w:r>
           </w:p>
@@ -4534,7 +4812,6 @@
           </w:tcPr>
           <w:p>
             <w:r>
-              <w:lastRenderedPageBreak/>
               <w:t>72</w:t>
             </w:r>
           </w:p>
@@ -4850,6 +5127,7 @@
           </w:tcPr>
           <w:p>
             <w:r>
+              <w:lastRenderedPageBreak/>
               <w:t>84</w:t>
             </w:r>
           </w:p>
@@ -5410,7 +5688,6 @@
           </w:tcPr>
           <w:p>
             <w:r>
-              <w:lastRenderedPageBreak/>
               <w:t>106</w:t>
             </w:r>
           </w:p>
@@ -5764,6 +6041,7 @@
           </w:tcPr>
           <w:p>
             <w:r>
+              <w:lastRenderedPageBreak/>
               <w:t>121</w:t>
             </w:r>
           </w:p>
@@ -5994,15 +6272,7 @@
           </w:tcPr>
           <w:p>
             <w:r>
-              <w:t xml:space="preserve">E-Mail address contains invalid characters which are NOT a-z 0-9 A-Z æ ø å Æ Ø Å _ </w:t>
-            </w:r>
-            <w:proofErr w:type="gramStart"/>
-            <w:r>
-              <w:t>@ .</w:t>
-            </w:r>
-            <w:proofErr w:type="gramEnd"/>
-            <w:r>
-              <w:t xml:space="preserve"> or -</w:t>
+              <w:t>E-Mail address contains invalid characters which are NOT a-z 0-9 A-Z æ ø å Æ Ø Å _ @ . or -</w:t>
             </w:r>
           </w:p>
         </w:tc>
@@ -6309,7 +6579,6 @@
           </w:tcPr>
           <w:p>
             <w:r>
-              <w:lastRenderedPageBreak/>
               <w:t>167</w:t>
             </w:r>
           </w:p>
@@ -6690,7 +6959,11 @@
               <w:t xml:space="preserve"> </w:t>
             </w:r>
             <w:r>
-              <w:t>doesn’t match configured domain.</w:t>
+              <w:t xml:space="preserve">doesn’t </w:t>
+            </w:r>
+            <w:r>
+              <w:lastRenderedPageBreak/>
+              <w:t>match configured domain.</w:t>
             </w:r>
           </w:p>
         </w:tc>
@@ -6705,6 +6978,7 @@
           </w:tcPr>
           <w:p>
             <w:r>
+              <w:lastRenderedPageBreak/>
               <w:t>209</w:t>
             </w:r>
           </w:p>
@@ -6776,6 +7050,58 @@
           </w:tcPr>
           <w:p>
             <w:r>
+              <w:t>210</w:t>
+            </w:r>
+          </w:p>
+        </w:tc>
+        <w:tc>
+          <w:tcPr>
+            <w:tcW w:w="1440" w:type="dxa"/>
+          </w:tcPr>
+          <w:p>
+            <w:r>
+              <w:t>Error</w:t>
+            </w:r>
+          </w:p>
+        </w:tc>
+        <w:tc>
+          <w:tcPr>
+            <w:tcW w:w="6367" w:type="dxa"/>
+          </w:tcPr>
+          <w:p>
+            <w:pPr>
+              <w:tabs>
+                <w:tab w:val="left" w:pos="2065"/>
+              </w:tabs>
+              <w:rPr>
+                <w:rFonts w:cs="Lucida Sans Unicode"/>
+              </w:rPr>
+            </w:pPr>
+            <w:r>
+              <w:rPr>
+                <w:rFonts w:cs="Lucida Sans Unicode"/>
+              </w:rPr>
+              <w:t>Security Violation: Invalid Message Authentication Code (MAC)</w:t>
+            </w:r>
+            <w:r>
+              <w:rPr>
+                <w:rFonts w:cs="Lucida Sans Unicode"/>
+              </w:rPr>
+              <w:t>.</w:t>
+            </w:r>
+          </w:p>
+        </w:tc>
+      </w:tr>
+      <w:tr>
+        <w:trPr>
+          <w:jc w:val="center"/>
+        </w:trPr>
+        <w:tc>
+          <w:tcPr>
+            <w:tcW w:w="828" w:type="dxa"/>
+          </w:tcPr>
+          <w:p>
+            <w:r>
               <w:t>1001</w:t>
             </w:r>
           </w:p>
@@ -7088,7 +7414,6 @@
     </w:p>
     <w:p>
       <w:proofErr w:type="spellStart"/>
-      <w:proofErr w:type="gramStart"/>
       <w:r>
         <w:rPr>
           <w:b/>
@@ -7102,7 +7427,6 @@
         <w:t>’s</w:t>
       </w:r>
       <w:proofErr w:type="spellEnd"/>
-      <w:proofErr w:type="gramEnd"/>
       <w:r>
         <w:t xml:space="preserve"> Capture API is used to capture the amount for a previously authorized</w:t>
       </w:r>
@@ -7135,7 +7459,6 @@
     </w:p>
     <w:p>
       <w:r>
-        <w:lastRenderedPageBreak/>
         <w:t xml:space="preserve">The </w:t>
       </w:r>
       <w:r>
@@ -7162,7 +7485,6 @@
         <w:t xml:space="preserve"> </w:t>
       </w:r>
       <w:proofErr w:type="spellStart"/>
-      <w:proofErr w:type="gramStart"/>
       <w:r>
         <w:rPr>
           <w:b/>
@@ -7170,7 +7492,6 @@
         <w:t>mPoint</w:t>
       </w:r>
       <w:proofErr w:type="spellEnd"/>
-      <w:proofErr w:type="gramEnd"/>
       <w:r>
         <w:t xml:space="preserve"> will automatically perform a </w:t>
       </w:r>
@@ -7362,6 +7683,7 @@
           </w:tcPr>
           <w:p>
             <w:r>
+              <w:lastRenderedPageBreak/>
               <w:t>account</w:t>
             </w:r>
           </w:p>
@@ -7447,7 +7769,6 @@
           </w:tcPr>
           <w:p>
             <w:proofErr w:type="spellStart"/>
-            <w:proofErr w:type="gramStart"/>
             <w:r>
               <w:rPr>
                 <w:b/>
@@ -7458,7 +7779,6 @@
               <w:t>’s</w:t>
             </w:r>
             <w:proofErr w:type="spellEnd"/>
-            <w:proofErr w:type="gramEnd"/>
             <w:r>
               <w:t xml:space="preserve"> unique ID for the payment transaction.</w:t>
             </w:r>
@@ -8076,7 +8396,6 @@
           </w:tcPr>
           <w:p>
             <w:r>
-              <w:lastRenderedPageBreak/>
               <w:t>23</w:t>
             </w:r>
           </w:p>
@@ -8321,7 +8640,11 @@
           </w:tcPr>
           <w:p>
             <w:r>
-              <w:t>Amount is too great, amount must be smaller than the max amount specified by the client</w:t>
+              <w:t xml:space="preserve">Amount is too great, amount must be smaller than the max </w:t>
+            </w:r>
+            <w:r>
+              <w:lastRenderedPageBreak/>
+              <w:t>amount specified by the client</w:t>
             </w:r>
           </w:p>
         </w:tc>
@@ -8342,6 +8665,7 @@
           </w:tcPr>
           <w:p>
             <w:r>
+              <w:lastRenderedPageBreak/>
               <w:t>171</w:t>
             </w:r>
           </w:p>
@@ -9107,7 +9431,6 @@
           </w:tcPr>
           <w:p>
             <w:proofErr w:type="spellStart"/>
-            <w:proofErr w:type="gramStart"/>
             <w:r>
               <w:rPr>
                 <w:b/>
@@ -9118,7 +9441,6 @@
               <w:t>’s</w:t>
             </w:r>
             <w:proofErr w:type="spellEnd"/>
-            <w:proofErr w:type="gramEnd"/>
             <w:r>
               <w:t xml:space="preserve"> unique ID for the payment transaction.</w:t>
             </w:r>
@@ -9136,7 +9458,6 @@
           <w:p>
             <w:proofErr w:type="spellStart"/>
             <w:r>
-              <w:lastRenderedPageBreak/>
               <w:t>orderid</w:t>
             </w:r>
             <w:proofErr w:type="spellEnd"/>
@@ -9330,6 +9651,7 @@
           </w:tcPr>
           <w:p>
             <w:r>
+              <w:lastRenderedPageBreak/>
               <w:t>mobile</w:t>
             </w:r>
           </w:p>
@@ -9718,7 +10040,6 @@
     </w:p>
     <w:p>
       <w:proofErr w:type="spellStart"/>
-      <w:proofErr w:type="gramStart"/>
       <w:r>
         <w:rPr>
           <w:b/>
@@ -9726,7 +10047,6 @@
         <w:t>mPoint</w:t>
       </w:r>
       <w:proofErr w:type="spellEnd"/>
-      <w:proofErr w:type="gramEnd"/>
       <w:r>
         <w:t xml:space="preserve"> has complete support for single sign-on by authenticating the customer transparently with the client when the customer elects to pay with a stored card through the </w:t>
       </w:r>
@@ -9782,7 +10102,6 @@
     </w:p>
     <w:p>
       <w:r>
-        <w:lastRenderedPageBreak/>
         <w:t xml:space="preserve">Please note that all parameters are lowercase and will be </w:t>
       </w:r>
       <w:r>
@@ -10087,6 +10406,7 @@
         <w:jc w:val="left"/>
       </w:pPr>
       <w:r>
+        <w:lastRenderedPageBreak/>
         <w:t>* Mandatory / Optional</w:t>
       </w:r>
     </w:p>
@@ -10226,13 +10546,11 @@
       <w:bookmarkStart w:id="21" w:name="_Toc275944956"/>
       <w:bookmarkStart w:id="22" w:name="_Toc362891478"/>
       <w:proofErr w:type="spellStart"/>
-      <w:proofErr w:type="gramStart"/>
       <w:r>
         <w:lastRenderedPageBreak/>
         <w:t>mPoint</w:t>
       </w:r>
       <w:proofErr w:type="spellEnd"/>
-      <w:proofErr w:type="gramEnd"/>
       <w:r>
         <w:t xml:space="preserve"> CSS Classes</w:t>
       </w:r>
@@ -10241,7 +10559,6 @@
     </w:p>
     <w:p>
       <w:proofErr w:type="spellStart"/>
-      <w:proofErr w:type="gramStart"/>
       <w:r>
         <w:rPr>
           <w:b/>
@@ -10249,7 +10566,6 @@
         <w:t>mPoint</w:t>
       </w:r>
       <w:proofErr w:type="spellEnd"/>
-      <w:proofErr w:type="gramEnd"/>
       <w:r>
         <w:t xml:space="preserve"> offers several style sheet classes through which a </w:t>
       </w:r>
@@ -10383,7 +10699,6 @@
               <w:t xml:space="preserve">Styles defined for each of these tags will affect the general look and feel for every page. </w:t>
             </w:r>
             <w:proofErr w:type="spellStart"/>
-            <w:proofErr w:type="gramStart"/>
             <w:r>
               <w:rPr>
                 <w:b/>
@@ -10391,7 +10706,6 @@
               <w:t>mPoint</w:t>
             </w:r>
             <w:proofErr w:type="spellEnd"/>
-            <w:proofErr w:type="gramEnd"/>
             <w:r>
               <w:t xml:space="preserve"> uses validated XHTML Mobile 1.0 </w:t>
             </w:r>
@@ -11974,14 +12288,12 @@
                 <w:lang w:val="da-DK"/>
               </w:rPr>
             </w:pPr>
-            <w:proofErr w:type="gramStart"/>
             <w:r>
               <w:rPr>
                 <w:lang w:val="da-DK"/>
               </w:rPr>
               <w:t>10201</w:t>
             </w:r>
-            <w:proofErr w:type="gramEnd"/>
           </w:p>
         </w:tc>
         <w:tc>
@@ -11994,14 +12306,12 @@
                 <w:lang w:val="da-DK"/>
               </w:rPr>
             </w:pPr>
-            <w:proofErr w:type="spellStart"/>
             <w:r>
               <w:rPr>
                 <w:lang w:val="da-DK"/>
               </w:rPr>
               <w:t>Telenor</w:t>
             </w:r>
-            <w:proofErr w:type="spellEnd"/>
           </w:p>
         </w:tc>
       </w:tr>
@@ -12016,14 +12326,12 @@
                 <w:lang w:val="da-DK"/>
               </w:rPr>
             </w:pPr>
-            <w:proofErr w:type="gramStart"/>
             <w:r>
               <w:rPr>
                 <w:lang w:val="da-DK"/>
               </w:rPr>
               <w:t>10202</w:t>
             </w:r>
-            <w:proofErr w:type="gramEnd"/>
           </w:p>
         </w:tc>
         <w:tc>
@@ -12261,14 +12569,12 @@
                 <w:lang w:val="da-DK"/>
               </w:rPr>
             </w:pPr>
-            <w:proofErr w:type="gramStart"/>
             <w:r>
               <w:rPr>
                 <w:lang w:val="da-DK"/>
               </w:rPr>
               <w:t>10304</w:t>
             </w:r>
-            <w:proofErr w:type="gramEnd"/>
           </w:p>
         </w:tc>
         <w:tc>
@@ -12281,14 +12587,12 @@
                 <w:lang w:val="da-DK"/>
               </w:rPr>
             </w:pPr>
-            <w:proofErr w:type="spellStart"/>
             <w:r>
               <w:rPr>
                 <w:lang w:val="da-DK"/>
               </w:rPr>
               <w:t>T-Mobile</w:t>
             </w:r>
-            <w:proofErr w:type="spellEnd"/>
           </w:p>
         </w:tc>
       </w:tr>
@@ -12303,14 +12607,12 @@
                 <w:lang w:val="da-DK"/>
               </w:rPr>
             </w:pPr>
-            <w:proofErr w:type="gramStart"/>
             <w:r>
               <w:rPr>
                 <w:lang w:val="da-DK"/>
               </w:rPr>
               <w:t>10305</w:t>
             </w:r>
-            <w:proofErr w:type="gramEnd"/>
           </w:p>
         </w:tc>
         <w:tc>
@@ -12323,19 +12625,11 @@
                 <w:lang w:val="da-DK"/>
               </w:rPr>
             </w:pPr>
-            <w:proofErr w:type="spellStart"/>
             <w:r>
               <w:rPr>
                 <w:lang w:val="da-DK"/>
               </w:rPr>
-              <w:t>Virgin</w:t>
-            </w:r>
-            <w:proofErr w:type="spellEnd"/>
-            <w:r>
-              <w:rPr>
-                <w:lang w:val="da-DK"/>
-              </w:rPr>
-              <w:t xml:space="preserve"> Mobile</w:t>
+              <w:t>Virgin Mobile</w:t>
             </w:r>
           </w:p>
         </w:tc>
@@ -12351,14 +12645,12 @@
                 <w:lang w:val="da-DK"/>
               </w:rPr>
             </w:pPr>
-            <w:proofErr w:type="gramStart"/>
             <w:r>
               <w:rPr>
                 <w:lang w:val="da-DK"/>
               </w:rPr>
               <w:t>10306</w:t>
             </w:r>
-            <w:proofErr w:type="gramEnd"/>
           </w:p>
         </w:tc>
         <w:tc>
@@ -12391,14 +12683,12 @@
                 <w:lang w:val="da-DK"/>
               </w:rPr>
             </w:pPr>
-            <w:proofErr w:type="gramStart"/>
             <w:r>
               <w:rPr>
                 <w:lang w:val="da-DK"/>
               </w:rPr>
               <w:t>10307</w:t>
             </w:r>
-            <w:proofErr w:type="gramEnd"/>
           </w:p>
         </w:tc>
         <w:tc>
@@ -12431,14 +12721,12 @@
                 <w:lang w:val="da-DK"/>
               </w:rPr>
             </w:pPr>
-            <w:proofErr w:type="gramStart"/>
             <w:r>
               <w:rPr>
                 <w:lang w:val="da-DK"/>
               </w:rPr>
               <w:t>10308</w:t>
             </w:r>
-            <w:proofErr w:type="gramEnd"/>
           </w:p>
         </w:tc>
         <w:tc>
@@ -12564,14 +12852,12 @@
                 <w:lang w:val="da-DK"/>
               </w:rPr>
             </w:pPr>
-            <w:proofErr w:type="gramStart"/>
             <w:r>
               <w:rPr>
                 <w:lang w:val="da-DK"/>
               </w:rPr>
               <w:t>10401</w:t>
             </w:r>
-            <w:proofErr w:type="gramEnd"/>
           </w:p>
         </w:tc>
         <w:tc>
@@ -12584,14 +12870,12 @@
                 <w:lang w:val="da-DK"/>
               </w:rPr>
             </w:pPr>
-            <w:proofErr w:type="spellStart"/>
             <w:r>
               <w:rPr>
                 <w:lang w:val="da-DK"/>
               </w:rPr>
               <w:t>Sonera</w:t>
             </w:r>
-            <w:proofErr w:type="spellEnd"/>
           </w:p>
         </w:tc>
       </w:tr>
@@ -12606,14 +12890,12 @@
                 <w:lang w:val="da-DK"/>
               </w:rPr>
             </w:pPr>
-            <w:proofErr w:type="gramStart"/>
             <w:r>
               <w:rPr>
                 <w:lang w:val="da-DK"/>
               </w:rPr>
               <w:t>10402</w:t>
             </w:r>
-            <w:proofErr w:type="gramEnd"/>
           </w:p>
         </w:tc>
         <w:tc>
@@ -12646,14 +12928,12 @@
                 <w:lang w:val="da-DK"/>
               </w:rPr>
             </w:pPr>
-            <w:proofErr w:type="gramStart"/>
             <w:r>
               <w:rPr>
                 <w:lang w:val="da-DK"/>
               </w:rPr>
               <w:t>10403</w:t>
             </w:r>
-            <w:proofErr w:type="gramEnd"/>
           </w:p>
         </w:tc>
         <w:tc>
@@ -12686,14 +12966,12 @@
                 <w:lang w:val="da-DK"/>
               </w:rPr>
             </w:pPr>
-            <w:proofErr w:type="gramStart"/>
             <w:r>
               <w:rPr>
                 <w:lang w:val="da-DK"/>
               </w:rPr>
               <w:t>10404</w:t>
             </w:r>
-            <w:proofErr w:type="gramEnd"/>
           </w:p>
         </w:tc>
         <w:tc>
@@ -12706,14 +12984,12 @@
                 <w:lang w:val="da-DK"/>
               </w:rPr>
             </w:pPr>
-            <w:proofErr w:type="spellStart"/>
             <w:r>
               <w:rPr>
                 <w:lang w:val="da-DK"/>
               </w:rPr>
               <w:t>Saunalahti</w:t>
             </w:r>
-            <w:proofErr w:type="spellEnd"/>
           </w:p>
         </w:tc>
       </w:tr>
@@ -12728,7 +13004,6 @@
                 <w:lang w:val="da-DK"/>
               </w:rPr>
             </w:pPr>
-            <w:proofErr w:type="gramStart"/>
             <w:r>
               <w:rPr>
                 <w:lang w:val="da-DK"/>
@@ -12736,7 +13011,6 @@
               <w:lastRenderedPageBreak/>
               <w:t>10405</w:t>
             </w:r>
-            <w:proofErr w:type="gramEnd"/>
           </w:p>
         </w:tc>
         <w:tc>
@@ -12769,14 +13043,12 @@
                 <w:lang w:val="da-DK"/>
               </w:rPr>
             </w:pPr>
-            <w:proofErr w:type="gramStart"/>
             <w:r>
               <w:rPr>
                 <w:lang w:val="da-DK"/>
               </w:rPr>
               <w:t>10406</w:t>
             </w:r>
-            <w:proofErr w:type="gramEnd"/>
           </w:p>
         </w:tc>
         <w:tc>
@@ -13192,15 +13464,7 @@
         <w:t>**</w:t>
       </w:r>
       <w:r>
-        <w:t xml:space="preserve"> Sprint bought Nextel and Boost in 2005, the network technologies used </w:t>
-      </w:r>
-      <w:proofErr w:type="gramStart"/>
-      <w:r>
-        <w:t>are</w:t>
-      </w:r>
-      <w:proofErr w:type="gramEnd"/>
-      <w:r>
-        <w:t xml:space="preserve"> vastly different though and it is therefore expected that moving all subscribers onto one network is a time consuming process.</w:t>
+        <w:t xml:space="preserve"> Sprint bought Nextel and Boost in 2005, the network technologies used are vastly different though and it is therefore expected that moving all subscribers onto one network is a time consuming process.</w:t>
       </w:r>
     </w:p>
     <w:p>
@@ -13326,7 +13590,6 @@
           <w:lang w:eastAsia="en-GB"/>
         </w:rPr>
       </w:pPr>
-      <w:proofErr w:type="gramStart"/>
       <w:r>
         <w:rPr>
           <w:rFonts w:ascii="Courier New" w:hAnsi="Courier New" w:cs="Courier New"/>
@@ -13336,7 +13599,6 @@
         </w:rPr>
         <w:t>body</w:t>
       </w:r>
-      <w:proofErr w:type="gramEnd"/>
     </w:p>
     <w:p>
       <w:pPr>
@@ -13376,26 +13638,7 @@
           <w:lang w:eastAsia="en-GB"/>
         </w:rPr>
         <w:tab/>
-      </w:r>
-      <w:proofErr w:type="gramStart"/>
-      <w:r>
-        <w:rPr>
-          <w:rFonts w:ascii="Courier New" w:hAnsi="Courier New" w:cs="Courier New"/>
-          <w:sz w:val="18"/>
-          <w:szCs w:val="18"/>
-          <w:lang w:eastAsia="en-GB"/>
-        </w:rPr>
-        <w:t>margin</w:t>
-      </w:r>
-      <w:proofErr w:type="gramEnd"/>
-      <w:r>
-        <w:rPr>
-          <w:rFonts w:ascii="Courier New" w:hAnsi="Courier New" w:cs="Courier New"/>
-          <w:sz w:val="18"/>
-          <w:szCs w:val="18"/>
-          <w:lang w:eastAsia="en-GB"/>
-        </w:rPr>
-        <w:t xml:space="preserve">: </w:t>
+        <w:t xml:space="preserve">margin: </w:t>
       </w:r>
       <w:r>
         <w:rPr>
@@ -13508,25 +13751,14 @@
           <w:lang w:eastAsia="en-GB"/>
         </w:rPr>
       </w:pPr>
-      <w:proofErr w:type="gramStart"/>
-      <w:r>
-        <w:rPr>
-          <w:rFonts w:ascii="Courier New" w:hAnsi="Courier New" w:cs="Courier New"/>
-          <w:sz w:val="18"/>
-          <w:szCs w:val="18"/>
-          <w:lang w:eastAsia="en-GB"/>
-        </w:rPr>
-        <w:t>body</w:t>
-      </w:r>
-      <w:proofErr w:type="gramEnd"/>
-      <w:r>
-        <w:rPr>
-          <w:rFonts w:ascii="Courier New" w:hAnsi="Courier New" w:cs="Courier New"/>
-          <w:sz w:val="18"/>
-          <w:szCs w:val="18"/>
-          <w:lang w:eastAsia="en-GB"/>
-        </w:rPr>
-        <w:t>, table</w:t>
+      <w:r>
+        <w:rPr>
+          <w:rFonts w:ascii="Courier New" w:hAnsi="Courier New" w:cs="Courier New"/>
+          <w:sz w:val="18"/>
+          <w:szCs w:val="18"/>
+          <w:lang w:eastAsia="en-GB"/>
+        </w:rPr>
+        <w:t>body, table</w:t>
       </w:r>
     </w:p>
     <w:p>
@@ -13567,15 +13799,6 @@
           <w:lang w:eastAsia="en-GB"/>
         </w:rPr>
         <w:tab/>
-      </w:r>
-      <w:proofErr w:type="gramStart"/>
-      <w:r>
-        <w:rPr>
-          <w:rFonts w:ascii="Courier New" w:hAnsi="Courier New" w:cs="Courier New"/>
-          <w:sz w:val="18"/>
-          <w:szCs w:val="18"/>
-          <w:lang w:eastAsia="en-GB"/>
-        </w:rPr>
         <w:t>background-</w:t>
       </w:r>
       <w:proofErr w:type="spellStart"/>
@@ -13589,7 +13812,6 @@
         <w:t>color</w:t>
       </w:r>
       <w:proofErr w:type="spellEnd"/>
-      <w:proofErr w:type="gramEnd"/>
       <w:r>
         <w:rPr>
           <w:rFonts w:ascii="Courier New" w:hAnsi="Courier New" w:cs="Courier New"/>
@@ -13651,26 +13873,7 @@
           <w:lang w:eastAsia="en-GB"/>
         </w:rPr>
         <w:tab/>
-      </w:r>
-      <w:proofErr w:type="gramStart"/>
-      <w:r>
-        <w:rPr>
-          <w:rFonts w:ascii="Courier New" w:hAnsi="Courier New" w:cs="Courier New"/>
-          <w:sz w:val="18"/>
-          <w:szCs w:val="18"/>
-          <w:lang w:eastAsia="en-GB"/>
-        </w:rPr>
-        <w:t>text-</w:t>
-      </w:r>
-      <w:proofErr w:type="gramEnd"/>
-      <w:r>
-        <w:rPr>
-          <w:rFonts w:ascii="Courier New" w:hAnsi="Courier New" w:cs="Courier New"/>
-          <w:sz w:val="18"/>
-          <w:szCs w:val="18"/>
-          <w:lang w:eastAsia="en-GB"/>
-        </w:rPr>
-        <w:t xml:space="preserve">align: </w:t>
+        <w:t xml:space="preserve">text-align: </w:t>
       </w:r>
       <w:r>
         <w:rPr>
@@ -13723,25 +13926,14 @@
           <w:lang w:eastAsia="en-GB"/>
         </w:rPr>
       </w:pPr>
-      <w:proofErr w:type="gramStart"/>
-      <w:r>
-        <w:rPr>
-          <w:rFonts w:ascii="Courier New" w:hAnsi="Courier New" w:cs="Courier New"/>
-          <w:sz w:val="18"/>
-          <w:szCs w:val="18"/>
-          <w:lang w:eastAsia="en-GB"/>
-        </w:rPr>
-        <w:t>body</w:t>
-      </w:r>
-      <w:proofErr w:type="gramEnd"/>
-      <w:r>
-        <w:rPr>
-          <w:rFonts w:ascii="Courier New" w:hAnsi="Courier New" w:cs="Courier New"/>
-          <w:sz w:val="18"/>
-          <w:szCs w:val="18"/>
-          <w:lang w:eastAsia="en-GB"/>
-        </w:rPr>
-        <w:t>, table, div</w:t>
+      <w:r>
+        <w:rPr>
+          <w:rFonts w:ascii="Courier New" w:hAnsi="Courier New" w:cs="Courier New"/>
+          <w:sz w:val="18"/>
+          <w:szCs w:val="18"/>
+          <w:lang w:eastAsia="en-GB"/>
+        </w:rPr>
+        <w:t>body, table, div</w:t>
       </w:r>
     </w:p>
     <w:p>
@@ -13782,26 +13974,7 @@
           <w:lang w:eastAsia="en-GB"/>
         </w:rPr>
         <w:tab/>
-      </w:r>
-      <w:proofErr w:type="gramStart"/>
-      <w:r>
-        <w:rPr>
-          <w:rFonts w:ascii="Courier New" w:hAnsi="Courier New" w:cs="Courier New"/>
-          <w:sz w:val="18"/>
-          <w:szCs w:val="18"/>
-          <w:lang w:eastAsia="en-GB"/>
-        </w:rPr>
-        <w:t>font-size</w:t>
-      </w:r>
-      <w:proofErr w:type="gramEnd"/>
-      <w:r>
-        <w:rPr>
-          <w:rFonts w:ascii="Courier New" w:hAnsi="Courier New" w:cs="Courier New"/>
-          <w:sz w:val="18"/>
-          <w:szCs w:val="18"/>
-          <w:lang w:eastAsia="en-GB"/>
-        </w:rPr>
-        <w:t xml:space="preserve">: </w:t>
+        <w:t xml:space="preserve">font-size: </w:t>
       </w:r>
       <w:r>
         <w:rPr>
@@ -13842,26 +14015,7 @@
           <w:lang w:eastAsia="en-GB"/>
         </w:rPr>
         <w:tab/>
-      </w:r>
-      <w:proofErr w:type="gramStart"/>
-      <w:r>
-        <w:rPr>
-          <w:rFonts w:ascii="Courier New" w:hAnsi="Courier New" w:cs="Courier New"/>
-          <w:sz w:val="18"/>
-          <w:szCs w:val="18"/>
-          <w:lang w:eastAsia="en-GB"/>
-        </w:rPr>
-        <w:t>font-family</w:t>
-      </w:r>
-      <w:proofErr w:type="gramEnd"/>
-      <w:r>
-        <w:rPr>
-          <w:rFonts w:ascii="Courier New" w:hAnsi="Courier New" w:cs="Courier New"/>
-          <w:sz w:val="18"/>
-          <w:szCs w:val="18"/>
-          <w:lang w:eastAsia="en-GB"/>
-        </w:rPr>
-        <w:t xml:space="preserve">: "Trebuchet </w:t>
+        <w:t xml:space="preserve">font-family: "Trebuchet </w:t>
       </w:r>
       <w:proofErr w:type="spellStart"/>
       <w:r>
@@ -13904,7 +14058,6 @@
         <w:tab/>
       </w:r>
       <w:proofErr w:type="spellStart"/>
-      <w:proofErr w:type="gramStart"/>
       <w:r>
         <w:rPr>
           <w:rFonts w:ascii="Courier New" w:hAnsi="Courier New" w:cs="Courier New"/>
@@ -13915,7 +14068,6 @@
         <w:t>color</w:t>
       </w:r>
       <w:proofErr w:type="spellEnd"/>
-      <w:proofErr w:type="gramEnd"/>
       <w:r>
         <w:rPr>
           <w:rFonts w:ascii="Courier New" w:hAnsi="Courier New" w:cs="Courier New"/>
@@ -14035,26 +14187,7 @@
           <w:lang w:eastAsia="en-GB"/>
         </w:rPr>
         <w:tab/>
-      </w:r>
-      <w:proofErr w:type="gramStart"/>
-      <w:r>
-        <w:rPr>
-          <w:rFonts w:ascii="Courier New" w:hAnsi="Courier New" w:cs="Courier New"/>
-          <w:sz w:val="18"/>
-          <w:szCs w:val="18"/>
-          <w:lang w:eastAsia="en-GB"/>
-        </w:rPr>
-        <w:t>font-size</w:t>
-      </w:r>
-      <w:proofErr w:type="gramEnd"/>
-      <w:r>
-        <w:rPr>
-          <w:rFonts w:ascii="Courier New" w:hAnsi="Courier New" w:cs="Courier New"/>
-          <w:sz w:val="18"/>
-          <w:szCs w:val="18"/>
-          <w:lang w:eastAsia="en-GB"/>
-        </w:rPr>
-        <w:t xml:space="preserve">: </w:t>
+        <w:t xml:space="preserve">font-size: </w:t>
       </w:r>
       <w:r>
         <w:rPr>
@@ -14095,26 +14228,7 @@
           <w:lang w:eastAsia="en-GB"/>
         </w:rPr>
         <w:tab/>
-      </w:r>
-      <w:proofErr w:type="gramStart"/>
-      <w:r>
-        <w:rPr>
-          <w:rFonts w:ascii="Courier New" w:hAnsi="Courier New" w:cs="Courier New"/>
-          <w:sz w:val="18"/>
-          <w:szCs w:val="18"/>
-          <w:lang w:eastAsia="en-GB"/>
-        </w:rPr>
-        <w:t>white-space</w:t>
-      </w:r>
-      <w:proofErr w:type="gramEnd"/>
-      <w:r>
-        <w:rPr>
-          <w:rFonts w:ascii="Courier New" w:hAnsi="Courier New" w:cs="Courier New"/>
-          <w:sz w:val="18"/>
-          <w:szCs w:val="18"/>
-          <w:lang w:eastAsia="en-GB"/>
-        </w:rPr>
-        <w:t xml:space="preserve">: </w:t>
+        <w:t xml:space="preserve">white-space: </w:t>
       </w:r>
       <w:proofErr w:type="spellStart"/>
       <w:r>
@@ -14157,26 +14271,7 @@
           <w:lang w:eastAsia="en-GB"/>
         </w:rPr>
         <w:tab/>
-      </w:r>
-      <w:proofErr w:type="gramStart"/>
-      <w:r>
-        <w:rPr>
-          <w:rFonts w:ascii="Courier New" w:hAnsi="Courier New" w:cs="Courier New"/>
-          <w:sz w:val="18"/>
-          <w:szCs w:val="18"/>
-          <w:lang w:eastAsia="en-GB"/>
-        </w:rPr>
-        <w:t>text-</w:t>
-      </w:r>
-      <w:proofErr w:type="gramEnd"/>
-      <w:r>
-        <w:rPr>
-          <w:rFonts w:ascii="Courier New" w:hAnsi="Courier New" w:cs="Courier New"/>
-          <w:sz w:val="18"/>
-          <w:szCs w:val="18"/>
-          <w:lang w:eastAsia="en-GB"/>
-        </w:rPr>
-        <w:t xml:space="preserve">align: </w:t>
+        <w:t xml:space="preserve">text-align: </w:t>
       </w:r>
       <w:proofErr w:type="spellStart"/>
       <w:r>
@@ -14221,7 +14316,6 @@
         <w:tab/>
       </w:r>
       <w:proofErr w:type="spellStart"/>
-      <w:proofErr w:type="gramStart"/>
       <w:r>
         <w:rPr>
           <w:rFonts w:ascii="Courier New" w:hAnsi="Courier New" w:cs="Courier New"/>
@@ -14232,7 +14326,6 @@
         <w:t>color</w:t>
       </w:r>
       <w:proofErr w:type="spellEnd"/>
-      <w:proofErr w:type="gramEnd"/>
       <w:r>
         <w:rPr>
           <w:rFonts w:ascii="Courier New" w:hAnsi="Courier New" w:cs="Courier New"/>
@@ -14304,25 +14397,14 @@
           <w:lang w:eastAsia="en-GB"/>
         </w:rPr>
       </w:pPr>
-      <w:proofErr w:type="gramStart"/>
-      <w:r>
-        <w:rPr>
-          <w:rFonts w:ascii="Courier New" w:hAnsi="Courier New" w:cs="Courier New"/>
-          <w:sz w:val="18"/>
-          <w:szCs w:val="18"/>
-          <w:lang w:eastAsia="en-GB"/>
-        </w:rPr>
-        <w:t>form</w:t>
-      </w:r>
-      <w:proofErr w:type="gramEnd"/>
-      <w:r>
-        <w:rPr>
-          <w:rFonts w:ascii="Courier New" w:hAnsi="Courier New" w:cs="Courier New"/>
-          <w:sz w:val="18"/>
-          <w:szCs w:val="18"/>
-          <w:lang w:eastAsia="en-GB"/>
-        </w:rPr>
-        <w:t>, table</w:t>
+      <w:r>
+        <w:rPr>
+          <w:rFonts w:ascii="Courier New" w:hAnsi="Courier New" w:cs="Courier New"/>
+          <w:sz w:val="18"/>
+          <w:szCs w:val="18"/>
+          <w:lang w:eastAsia="en-GB"/>
+        </w:rPr>
+        <w:t>form, table</w:t>
       </w:r>
     </w:p>
     <w:p>
@@ -14363,26 +14445,7 @@
           <w:lang w:eastAsia="en-GB"/>
         </w:rPr>
         <w:tab/>
-      </w:r>
-      <w:proofErr w:type="gramStart"/>
-      <w:r>
-        <w:rPr>
-          <w:rFonts w:ascii="Courier New" w:hAnsi="Courier New" w:cs="Courier New"/>
-          <w:sz w:val="18"/>
-          <w:szCs w:val="18"/>
-          <w:lang w:eastAsia="en-GB"/>
-        </w:rPr>
-        <w:t>margin</w:t>
-      </w:r>
-      <w:proofErr w:type="gramEnd"/>
-      <w:r>
-        <w:rPr>
-          <w:rFonts w:ascii="Courier New" w:hAnsi="Courier New" w:cs="Courier New"/>
-          <w:sz w:val="18"/>
-          <w:szCs w:val="18"/>
-          <w:lang w:eastAsia="en-GB"/>
-        </w:rPr>
-        <w:t xml:space="preserve">: </w:t>
+        <w:t xml:space="preserve">margin: </w:t>
       </w:r>
       <w:r>
         <w:rPr>
@@ -14489,26 +14552,7 @@
           <w:lang w:eastAsia="en-GB"/>
         </w:rPr>
         <w:tab/>
-      </w:r>
-      <w:proofErr w:type="gramStart"/>
-      <w:r>
-        <w:rPr>
-          <w:rFonts w:ascii="Courier New" w:hAnsi="Courier New" w:cs="Courier New"/>
-          <w:sz w:val="18"/>
-          <w:szCs w:val="18"/>
-          <w:lang w:eastAsia="en-GB"/>
-        </w:rPr>
-        <w:t>padding</w:t>
-      </w:r>
-      <w:proofErr w:type="gramEnd"/>
-      <w:r>
-        <w:rPr>
-          <w:rFonts w:ascii="Courier New" w:hAnsi="Courier New" w:cs="Courier New"/>
-          <w:sz w:val="18"/>
-          <w:szCs w:val="18"/>
-          <w:lang w:eastAsia="en-GB"/>
-        </w:rPr>
-        <w:t xml:space="preserve">: </w:t>
+        <w:t xml:space="preserve">padding: </w:t>
       </w:r>
       <w:r>
         <w:rPr>
@@ -14638,7 +14682,6 @@
           <w:lang w:eastAsia="en-GB"/>
         </w:rPr>
       </w:pPr>
-      <w:proofErr w:type="gramStart"/>
       <w:r>
         <w:rPr>
           <w:rFonts w:ascii="Courier New" w:hAnsi="Courier New" w:cs="Courier New"/>
@@ -14648,7 +14691,6 @@
         </w:rPr>
         <w:t>a</w:t>
       </w:r>
-      <w:proofErr w:type="gramEnd"/>
     </w:p>
     <w:p>
       <w:pPr>
@@ -14690,7 +14732,6 @@
         <w:tab/>
       </w:r>
       <w:proofErr w:type="spellStart"/>
-      <w:proofErr w:type="gramStart"/>
       <w:r>
         <w:rPr>
           <w:rFonts w:ascii="Courier New" w:hAnsi="Courier New" w:cs="Courier New"/>
@@ -14701,7 +14742,6 @@
         <w:t>color</w:t>
       </w:r>
       <w:proofErr w:type="spellEnd"/>
-      <w:proofErr w:type="gramEnd"/>
       <w:r>
         <w:rPr>
           <w:rFonts w:ascii="Courier New" w:hAnsi="Courier New" w:cs="Courier New"/>
@@ -14750,26 +14790,7 @@
           <w:lang w:eastAsia="en-GB"/>
         </w:rPr>
         <w:tab/>
-      </w:r>
-      <w:proofErr w:type="gramStart"/>
-      <w:r>
-        <w:rPr>
-          <w:rFonts w:ascii="Courier New" w:hAnsi="Courier New" w:cs="Courier New"/>
-          <w:sz w:val="18"/>
-          <w:szCs w:val="18"/>
-          <w:lang w:eastAsia="en-GB"/>
-        </w:rPr>
-        <w:t>text-decoration</w:t>
-      </w:r>
-      <w:proofErr w:type="gramEnd"/>
-      <w:r>
-        <w:rPr>
-          <w:rFonts w:ascii="Courier New" w:hAnsi="Courier New" w:cs="Courier New"/>
-          <w:sz w:val="18"/>
-          <w:szCs w:val="18"/>
-          <w:lang w:eastAsia="en-GB"/>
-        </w:rPr>
-        <w:t xml:space="preserve">: </w:t>
+        <w:t xml:space="preserve">text-decoration: </w:t>
       </w:r>
       <w:r>
         <w:rPr>
@@ -14833,25 +14854,14 @@
           <w:lang w:eastAsia="en-GB"/>
         </w:rPr>
       </w:pPr>
-      <w:proofErr w:type="gramStart"/>
-      <w:r>
-        <w:rPr>
-          <w:rFonts w:ascii="Courier New" w:hAnsi="Courier New" w:cs="Courier New"/>
-          <w:sz w:val="18"/>
-          <w:szCs w:val="18"/>
-          <w:lang w:eastAsia="en-GB"/>
-        </w:rPr>
-        <w:t>a:</w:t>
-      </w:r>
-      <w:proofErr w:type="gramEnd"/>
-      <w:r>
-        <w:rPr>
-          <w:rFonts w:ascii="Courier New" w:hAnsi="Courier New" w:cs="Courier New"/>
-          <w:sz w:val="18"/>
-          <w:szCs w:val="18"/>
-          <w:lang w:eastAsia="en-GB"/>
-        </w:rPr>
-        <w:t>hover</w:t>
+      <w:r>
+        <w:rPr>
+          <w:rFonts w:ascii="Courier New" w:hAnsi="Courier New" w:cs="Courier New"/>
+          <w:sz w:val="18"/>
+          <w:szCs w:val="18"/>
+          <w:lang w:eastAsia="en-GB"/>
+        </w:rPr>
+        <w:t>a:hover</w:t>
       </w:r>
     </w:p>
     <w:p>
@@ -14892,26 +14902,7 @@
           <w:lang w:eastAsia="en-GB"/>
         </w:rPr>
         <w:tab/>
-      </w:r>
-      <w:proofErr w:type="gramStart"/>
-      <w:r>
-        <w:rPr>
-          <w:rFonts w:ascii="Courier New" w:hAnsi="Courier New" w:cs="Courier New"/>
-          <w:sz w:val="18"/>
-          <w:szCs w:val="18"/>
-          <w:lang w:eastAsia="en-GB"/>
-        </w:rPr>
-        <w:t>text-decoration</w:t>
-      </w:r>
-      <w:proofErr w:type="gramEnd"/>
-      <w:r>
-        <w:rPr>
-          <w:rFonts w:ascii="Courier New" w:hAnsi="Courier New" w:cs="Courier New"/>
-          <w:sz w:val="18"/>
-          <w:szCs w:val="18"/>
-          <w:lang w:eastAsia="en-GB"/>
-        </w:rPr>
-        <w:t xml:space="preserve">: </w:t>
+        <w:t xml:space="preserve">text-decoration: </w:t>
       </w:r>
       <w:r>
         <w:rPr>
@@ -15028,7 +15019,6 @@
         <w:t>-</w:t>
       </w:r>
       <w:proofErr w:type="spellStart"/>
-      <w:proofErr w:type="gramStart"/>
       <w:r>
         <w:rPr>
           <w:rFonts w:ascii="Courier New" w:hAnsi="Courier New" w:cs="Courier New"/>
@@ -15046,17 +15036,7 @@
           <w:szCs w:val="18"/>
           <w:lang w:eastAsia="en-GB"/>
         </w:rPr>
-        <w:t>-</w:t>
-      </w:r>
-      <w:proofErr w:type="gramEnd"/>
-      <w:r>
-        <w:rPr>
-          <w:rFonts w:ascii="Courier New" w:hAnsi="Courier New" w:cs="Courier New"/>
-          <w:sz w:val="18"/>
-          <w:szCs w:val="18"/>
-          <w:lang w:eastAsia="en-GB"/>
-        </w:rPr>
-        <w:t xml:space="preserve">input-format: </w:t>
+        <w:t xml:space="preserve">-input-format: </w:t>
       </w:r>
       <w:r>
         <w:rPr>
@@ -15239,26 +15219,7 @@
           <w:lang w:eastAsia="en-GB"/>
         </w:rPr>
         <w:tab/>
-      </w:r>
-      <w:proofErr w:type="gramStart"/>
-      <w:r>
-        <w:rPr>
-          <w:rFonts w:ascii="Courier New" w:hAnsi="Courier New" w:cs="Courier New"/>
-          <w:sz w:val="18"/>
-          <w:szCs w:val="18"/>
-          <w:lang w:eastAsia="en-GB"/>
-        </w:rPr>
-        <w:t>font-weight</w:t>
-      </w:r>
-      <w:proofErr w:type="gramEnd"/>
-      <w:r>
-        <w:rPr>
-          <w:rFonts w:ascii="Courier New" w:hAnsi="Courier New" w:cs="Courier New"/>
-          <w:sz w:val="18"/>
-          <w:szCs w:val="18"/>
-          <w:lang w:eastAsia="en-GB"/>
-        </w:rPr>
-        <w:t xml:space="preserve">: </w:t>
+        <w:t xml:space="preserve">font-weight: </w:t>
       </w:r>
       <w:r>
         <w:rPr>
@@ -15299,26 +15260,7 @@
           <w:lang w:eastAsia="en-GB"/>
         </w:rPr>
         <w:tab/>
-      </w:r>
-      <w:proofErr w:type="gramStart"/>
-      <w:r>
-        <w:rPr>
-          <w:rFonts w:ascii="Courier New" w:hAnsi="Courier New" w:cs="Courier New"/>
-          <w:sz w:val="18"/>
-          <w:szCs w:val="18"/>
-          <w:lang w:eastAsia="en-GB"/>
-        </w:rPr>
-        <w:t>padding-right</w:t>
-      </w:r>
-      <w:proofErr w:type="gramEnd"/>
-      <w:r>
-        <w:rPr>
-          <w:rFonts w:ascii="Courier New" w:hAnsi="Courier New" w:cs="Courier New"/>
-          <w:sz w:val="18"/>
-          <w:szCs w:val="18"/>
-          <w:lang w:eastAsia="en-GB"/>
-        </w:rPr>
-        <w:t xml:space="preserve">: </w:t>
+        <w:t xml:space="preserve">padding-right: </w:t>
       </w:r>
       <w:r>
         <w:rPr>
@@ -15359,26 +15301,7 @@
           <w:lang w:eastAsia="en-GB"/>
         </w:rPr>
         <w:tab/>
-      </w:r>
-      <w:proofErr w:type="gramStart"/>
-      <w:r>
-        <w:rPr>
-          <w:rFonts w:ascii="Courier New" w:hAnsi="Courier New" w:cs="Courier New"/>
-          <w:sz w:val="18"/>
-          <w:szCs w:val="18"/>
-          <w:lang w:eastAsia="en-GB"/>
-        </w:rPr>
-        <w:t>padding-top</w:t>
-      </w:r>
-      <w:proofErr w:type="gramEnd"/>
-      <w:r>
-        <w:rPr>
-          <w:rFonts w:ascii="Courier New" w:hAnsi="Courier New" w:cs="Courier New"/>
-          <w:sz w:val="18"/>
-          <w:szCs w:val="18"/>
-          <w:lang w:eastAsia="en-GB"/>
-        </w:rPr>
-        <w:t xml:space="preserve">: </w:t>
+        <w:t xml:space="preserve">padding-top: </w:t>
       </w:r>
       <w:r>
         <w:rPr>
@@ -15501,26 +15424,7 @@
           <w:lang w:eastAsia="en-GB"/>
         </w:rPr>
         <w:tab/>
-      </w:r>
-      <w:proofErr w:type="gramStart"/>
-      <w:r>
-        <w:rPr>
-          <w:rFonts w:ascii="Courier New" w:hAnsi="Courier New" w:cs="Courier New"/>
-          <w:sz w:val="18"/>
-          <w:szCs w:val="18"/>
-          <w:lang w:eastAsia="en-GB"/>
-        </w:rPr>
-        <w:t>font-weight</w:t>
-      </w:r>
-      <w:proofErr w:type="gramEnd"/>
-      <w:r>
-        <w:rPr>
-          <w:rFonts w:ascii="Courier New" w:hAnsi="Courier New" w:cs="Courier New"/>
-          <w:sz w:val="18"/>
-          <w:szCs w:val="18"/>
-          <w:lang w:eastAsia="en-GB"/>
-        </w:rPr>
-        <w:t xml:space="preserve">: </w:t>
+        <w:t xml:space="preserve">font-weight: </w:t>
       </w:r>
       <w:r>
         <w:rPr>
@@ -15561,26 +15465,7 @@
           <w:lang w:eastAsia="en-GB"/>
         </w:rPr>
         <w:tab/>
-      </w:r>
-      <w:proofErr w:type="gramStart"/>
-      <w:r>
-        <w:rPr>
-          <w:rFonts w:ascii="Courier New" w:hAnsi="Courier New" w:cs="Courier New"/>
-          <w:sz w:val="18"/>
-          <w:szCs w:val="18"/>
-          <w:lang w:eastAsia="en-GB"/>
-        </w:rPr>
-        <w:t>font-style</w:t>
-      </w:r>
-      <w:proofErr w:type="gramEnd"/>
-      <w:r>
-        <w:rPr>
-          <w:rFonts w:ascii="Courier New" w:hAnsi="Courier New" w:cs="Courier New"/>
-          <w:sz w:val="18"/>
-          <w:szCs w:val="18"/>
-          <w:lang w:eastAsia="en-GB"/>
-        </w:rPr>
-        <w:t xml:space="preserve">: </w:t>
+        <w:t xml:space="preserve">font-style: </w:t>
       </w:r>
       <w:r>
         <w:rPr>
@@ -15623,7 +15508,6 @@
         <w:tab/>
       </w:r>
       <w:proofErr w:type="spellStart"/>
-      <w:proofErr w:type="gramStart"/>
       <w:r>
         <w:rPr>
           <w:rFonts w:ascii="Courier New" w:hAnsi="Courier New" w:cs="Courier New"/>
@@ -15634,7 +15518,6 @@
         <w:t>color</w:t>
       </w:r>
       <w:proofErr w:type="spellEnd"/>
-      <w:proofErr w:type="gramEnd"/>
       <w:r>
         <w:rPr>
           <w:rFonts w:ascii="Courier New" w:hAnsi="Courier New" w:cs="Courier New"/>
@@ -15683,26 +15566,7 @@
           <w:lang w:eastAsia="en-GB"/>
         </w:rPr>
         <w:tab/>
-      </w:r>
-      <w:proofErr w:type="gramStart"/>
-      <w:r>
-        <w:rPr>
-          <w:rFonts w:ascii="Courier New" w:hAnsi="Courier New" w:cs="Courier New"/>
-          <w:sz w:val="18"/>
-          <w:szCs w:val="18"/>
-          <w:lang w:eastAsia="en-GB"/>
-        </w:rPr>
-        <w:t>text-</w:t>
-      </w:r>
-      <w:proofErr w:type="gramEnd"/>
-      <w:r>
-        <w:rPr>
-          <w:rFonts w:ascii="Courier New" w:hAnsi="Courier New" w:cs="Courier New"/>
-          <w:sz w:val="18"/>
-          <w:szCs w:val="18"/>
-          <w:lang w:eastAsia="en-GB"/>
-        </w:rPr>
-        <w:t xml:space="preserve">align: </w:t>
+        <w:t xml:space="preserve">text-align: </w:t>
       </w:r>
       <w:r>
         <w:rPr>
@@ -15743,26 +15607,7 @@
           <w:lang w:eastAsia="en-GB"/>
         </w:rPr>
         <w:tab/>
-      </w:r>
-      <w:proofErr w:type="gramStart"/>
-      <w:r>
-        <w:rPr>
-          <w:rFonts w:ascii="Courier New" w:hAnsi="Courier New" w:cs="Courier New"/>
-          <w:sz w:val="18"/>
-          <w:szCs w:val="18"/>
-          <w:lang w:eastAsia="en-GB"/>
-        </w:rPr>
-        <w:t>padding</w:t>
-      </w:r>
-      <w:proofErr w:type="gramEnd"/>
-      <w:r>
-        <w:rPr>
-          <w:rFonts w:ascii="Courier New" w:hAnsi="Courier New" w:cs="Courier New"/>
-          <w:sz w:val="18"/>
-          <w:szCs w:val="18"/>
-          <w:lang w:eastAsia="en-GB"/>
-        </w:rPr>
-        <w:t xml:space="preserve">: </w:t>
+        <w:t xml:space="preserve">padding: </w:t>
       </w:r>
       <w:r>
         <w:rPr>
@@ -15803,26 +15648,7 @@
           <w:lang w:eastAsia="en-GB"/>
         </w:rPr>
         <w:tab/>
-      </w:r>
-      <w:proofErr w:type="gramStart"/>
-      <w:r>
-        <w:rPr>
-          <w:rFonts w:ascii="Courier New" w:hAnsi="Courier New" w:cs="Courier New"/>
-          <w:sz w:val="18"/>
-          <w:szCs w:val="18"/>
-          <w:lang w:eastAsia="en-GB"/>
-        </w:rPr>
-        <w:t>margin</w:t>
-      </w:r>
-      <w:proofErr w:type="gramEnd"/>
-      <w:r>
-        <w:rPr>
-          <w:rFonts w:ascii="Courier New" w:hAnsi="Courier New" w:cs="Courier New"/>
-          <w:sz w:val="18"/>
-          <w:szCs w:val="18"/>
-          <w:lang w:eastAsia="en-GB"/>
-        </w:rPr>
-        <w:t xml:space="preserve">: </w:t>
+        <w:t xml:space="preserve">margin: </w:t>
       </w:r>
       <w:r>
         <w:rPr>
@@ -15956,7 +15782,6 @@
         <w:tab/>
       </w:r>
       <w:proofErr w:type="spellStart"/>
-      <w:proofErr w:type="gramStart"/>
       <w:r>
         <w:rPr>
           <w:rFonts w:ascii="Courier New" w:hAnsi="Courier New" w:cs="Courier New"/>
@@ -15967,7 +15792,6 @@
         <w:t>color</w:t>
       </w:r>
       <w:proofErr w:type="spellEnd"/>
-      <w:proofErr w:type="gramEnd"/>
       <w:r>
         <w:rPr>
           <w:rFonts w:ascii="Courier New" w:hAnsi="Courier New" w:cs="Courier New"/>
@@ -16016,26 +15840,7 @@
           <w:lang w:eastAsia="en-GB"/>
         </w:rPr>
         <w:tab/>
-      </w:r>
-      <w:proofErr w:type="gramStart"/>
-      <w:r>
-        <w:rPr>
-          <w:rFonts w:ascii="Courier New" w:hAnsi="Courier New" w:cs="Courier New"/>
-          <w:sz w:val="18"/>
-          <w:szCs w:val="18"/>
-          <w:lang w:eastAsia="en-GB"/>
-        </w:rPr>
-        <w:t>font-style</w:t>
-      </w:r>
-      <w:proofErr w:type="gramEnd"/>
-      <w:r>
-        <w:rPr>
-          <w:rFonts w:ascii="Courier New" w:hAnsi="Courier New" w:cs="Courier New"/>
-          <w:sz w:val="18"/>
-          <w:szCs w:val="18"/>
-          <w:lang w:eastAsia="en-GB"/>
-        </w:rPr>
-        <w:t xml:space="preserve">: </w:t>
+        <w:t xml:space="preserve">font-style: </w:t>
       </w:r>
       <w:r>
         <w:rPr>
@@ -16076,26 +15881,7 @@
           <w:lang w:eastAsia="en-GB"/>
         </w:rPr>
         <w:tab/>
-      </w:r>
-      <w:proofErr w:type="gramStart"/>
-      <w:r>
-        <w:rPr>
-          <w:rFonts w:ascii="Courier New" w:hAnsi="Courier New" w:cs="Courier New"/>
-          <w:sz w:val="18"/>
-          <w:szCs w:val="18"/>
-          <w:lang w:eastAsia="en-GB"/>
-        </w:rPr>
-        <w:t>padding-top</w:t>
-      </w:r>
-      <w:proofErr w:type="gramEnd"/>
-      <w:r>
-        <w:rPr>
-          <w:rFonts w:ascii="Courier New" w:hAnsi="Courier New" w:cs="Courier New"/>
-          <w:sz w:val="18"/>
-          <w:szCs w:val="18"/>
-          <w:lang w:eastAsia="en-GB"/>
-        </w:rPr>
-        <w:t xml:space="preserve">: </w:t>
+        <w:t xml:space="preserve">padding-top: </w:t>
       </w:r>
       <w:r>
         <w:rPr>
@@ -16136,26 +15922,7 @@
           <w:lang w:eastAsia="en-GB"/>
         </w:rPr>
         <w:tab/>
-      </w:r>
-      <w:proofErr w:type="gramStart"/>
-      <w:r>
-        <w:rPr>
-          <w:rFonts w:ascii="Courier New" w:hAnsi="Courier New" w:cs="Courier New"/>
-          <w:sz w:val="18"/>
-          <w:szCs w:val="18"/>
-          <w:lang w:eastAsia="en-GB"/>
-        </w:rPr>
-        <w:t>padding-bottom</w:t>
-      </w:r>
-      <w:proofErr w:type="gramEnd"/>
-      <w:r>
-        <w:rPr>
-          <w:rFonts w:ascii="Courier New" w:hAnsi="Courier New" w:cs="Courier New"/>
-          <w:sz w:val="18"/>
-          <w:szCs w:val="18"/>
-          <w:lang w:eastAsia="en-GB"/>
-        </w:rPr>
-        <w:t xml:space="preserve">: </w:t>
+        <w:t xml:space="preserve">padding-bottom: </w:t>
       </w:r>
       <w:r>
         <w:rPr>
@@ -16269,26 +16036,7 @@
           <w:lang w:eastAsia="en-GB"/>
         </w:rPr>
         <w:tab/>
-      </w:r>
-      <w:proofErr w:type="gramStart"/>
-      <w:r>
-        <w:rPr>
-          <w:rFonts w:ascii="Courier New" w:hAnsi="Courier New" w:cs="Courier New"/>
-          <w:sz w:val="18"/>
-          <w:szCs w:val="18"/>
-          <w:lang w:eastAsia="en-GB"/>
-        </w:rPr>
-        <w:t>padding-right</w:t>
-      </w:r>
-      <w:proofErr w:type="gramEnd"/>
-      <w:r>
-        <w:rPr>
-          <w:rFonts w:ascii="Courier New" w:hAnsi="Courier New" w:cs="Courier New"/>
-          <w:sz w:val="18"/>
-          <w:szCs w:val="18"/>
-          <w:lang w:eastAsia="en-GB"/>
-        </w:rPr>
-        <w:t xml:space="preserve">: </w:t>
+        <w:t xml:space="preserve">padding-right: </w:t>
       </w:r>
       <w:r>
         <w:rPr>
@@ -16329,26 +16077,7 @@
           <w:lang w:eastAsia="en-GB"/>
         </w:rPr>
         <w:tab/>
-      </w:r>
-      <w:proofErr w:type="gramStart"/>
-      <w:r>
-        <w:rPr>
-          <w:rFonts w:ascii="Courier New" w:hAnsi="Courier New" w:cs="Courier New"/>
-          <w:sz w:val="18"/>
-          <w:szCs w:val="18"/>
-          <w:lang w:eastAsia="en-GB"/>
-        </w:rPr>
-        <w:t>text-</w:t>
-      </w:r>
-      <w:proofErr w:type="gramEnd"/>
-      <w:r>
-        <w:rPr>
-          <w:rFonts w:ascii="Courier New" w:hAnsi="Courier New" w:cs="Courier New"/>
-          <w:sz w:val="18"/>
-          <w:szCs w:val="18"/>
-          <w:lang w:eastAsia="en-GB"/>
-        </w:rPr>
-        <w:t xml:space="preserve">align: </w:t>
+        <w:t xml:space="preserve">text-align: </w:t>
       </w:r>
       <w:r>
         <w:rPr>
@@ -16389,26 +16118,7 @@
           <w:lang w:eastAsia="en-GB"/>
         </w:rPr>
         <w:tab/>
-      </w:r>
-      <w:proofErr w:type="gramStart"/>
-      <w:r>
-        <w:rPr>
-          <w:rFonts w:ascii="Courier New" w:hAnsi="Courier New" w:cs="Courier New"/>
-          <w:sz w:val="18"/>
-          <w:szCs w:val="18"/>
-          <w:lang w:eastAsia="en-GB"/>
-        </w:rPr>
-        <w:t>vertical-</w:t>
-      </w:r>
-      <w:proofErr w:type="gramEnd"/>
-      <w:r>
-        <w:rPr>
-          <w:rFonts w:ascii="Courier New" w:hAnsi="Courier New" w:cs="Courier New"/>
-          <w:sz w:val="18"/>
-          <w:szCs w:val="18"/>
-          <w:lang w:eastAsia="en-GB"/>
-        </w:rPr>
-        <w:t xml:space="preserve">align: </w:t>
+        <w:t xml:space="preserve">vertical-align: </w:t>
       </w:r>
       <w:r>
         <w:rPr>
@@ -16624,15 +16334,6 @@
           <w:lang w:eastAsia="en-GB"/>
         </w:rPr>
         <w:tab/>
-      </w:r>
-      <w:proofErr w:type="gramStart"/>
-      <w:r>
-        <w:rPr>
-          <w:rFonts w:ascii="Courier New" w:hAnsi="Courier New" w:cs="Courier New"/>
-          <w:sz w:val="18"/>
-          <w:szCs w:val="18"/>
-          <w:lang w:eastAsia="en-GB"/>
-        </w:rPr>
         <w:t>background-</w:t>
       </w:r>
       <w:proofErr w:type="spellStart"/>
@@ -16646,7 +16347,6 @@
         <w:t>color</w:t>
       </w:r>
       <w:proofErr w:type="spellEnd"/>
-      <w:proofErr w:type="gramEnd"/>
       <w:r>
         <w:rPr>
           <w:rFonts w:ascii="Courier New" w:hAnsi="Courier New" w:cs="Courier New"/>
@@ -16768,26 +16468,7 @@
           <w:lang w:eastAsia="en-GB"/>
         </w:rPr>
         <w:tab/>
-      </w:r>
-      <w:proofErr w:type="gramStart"/>
-      <w:r>
-        <w:rPr>
-          <w:rFonts w:ascii="Courier New" w:hAnsi="Courier New" w:cs="Courier New"/>
-          <w:sz w:val="18"/>
-          <w:szCs w:val="18"/>
-          <w:lang w:eastAsia="en-GB"/>
-        </w:rPr>
-        <w:t>font-weight</w:t>
-      </w:r>
-      <w:proofErr w:type="gramEnd"/>
-      <w:r>
-        <w:rPr>
-          <w:rFonts w:ascii="Courier New" w:hAnsi="Courier New" w:cs="Courier New"/>
-          <w:sz w:val="18"/>
-          <w:szCs w:val="18"/>
-          <w:lang w:eastAsia="en-GB"/>
-        </w:rPr>
-        <w:t xml:space="preserve">: </w:t>
+        <w:t xml:space="preserve">font-weight: </w:t>
       </w:r>
       <w:r>
         <w:rPr>
@@ -16828,15 +16509,6 @@
           <w:lang w:eastAsia="en-GB"/>
         </w:rPr>
         <w:tab/>
-      </w:r>
-      <w:proofErr w:type="gramStart"/>
-      <w:r>
-        <w:rPr>
-          <w:rFonts w:ascii="Courier New" w:hAnsi="Courier New" w:cs="Courier New"/>
-          <w:sz w:val="18"/>
-          <w:szCs w:val="18"/>
-          <w:lang w:eastAsia="en-GB"/>
-        </w:rPr>
         <w:t>border-</w:t>
       </w:r>
       <w:proofErr w:type="spellStart"/>
@@ -16850,7 +16522,6 @@
         <w:t>color</w:t>
       </w:r>
       <w:proofErr w:type="spellEnd"/>
-      <w:proofErr w:type="gramEnd"/>
       <w:r>
         <w:rPr>
           <w:rFonts w:ascii="Courier New" w:hAnsi="Courier New" w:cs="Courier New"/>
@@ -16899,15 +16570,6 @@
           <w:lang w:eastAsia="en-GB"/>
         </w:rPr>
         <w:tab/>
-      </w:r>
-      <w:proofErr w:type="gramStart"/>
-      <w:r>
-        <w:rPr>
-          <w:rFonts w:ascii="Courier New" w:hAnsi="Courier New" w:cs="Courier New"/>
-          <w:sz w:val="18"/>
-          <w:szCs w:val="18"/>
-          <w:lang w:eastAsia="en-GB"/>
-        </w:rPr>
         <w:t>background-</w:t>
       </w:r>
       <w:proofErr w:type="spellStart"/>
@@ -16921,7 +16583,6 @@
         <w:t>color</w:t>
       </w:r>
       <w:proofErr w:type="spellEnd"/>
-      <w:proofErr w:type="gramEnd"/>
       <w:r>
         <w:rPr>
           <w:rFonts w:ascii="Courier New" w:hAnsi="Courier New" w:cs="Courier New"/>
@@ -17043,26 +16704,7 @@
           <w:lang w:eastAsia="en-GB"/>
         </w:rPr>
         <w:tab/>
-      </w:r>
-      <w:proofErr w:type="gramStart"/>
-      <w:r>
-        <w:rPr>
-          <w:rFonts w:ascii="Courier New" w:hAnsi="Courier New" w:cs="Courier New"/>
-          <w:sz w:val="18"/>
-          <w:szCs w:val="18"/>
-          <w:lang w:eastAsia="en-GB"/>
-        </w:rPr>
-        <w:t>border-style</w:t>
-      </w:r>
-      <w:proofErr w:type="gramEnd"/>
-      <w:r>
-        <w:rPr>
-          <w:rFonts w:ascii="Courier New" w:hAnsi="Courier New" w:cs="Courier New"/>
-          <w:sz w:val="18"/>
-          <w:szCs w:val="18"/>
-          <w:lang w:eastAsia="en-GB"/>
-        </w:rPr>
-        <w:t xml:space="preserve">: </w:t>
+        <w:t xml:space="preserve">border-style: </w:t>
       </w:r>
       <w:r>
         <w:rPr>
@@ -17103,15 +16745,6 @@
           <w:lang w:eastAsia="en-GB"/>
         </w:rPr>
         <w:tab/>
-      </w:r>
-      <w:proofErr w:type="gramStart"/>
-      <w:r>
-        <w:rPr>
-          <w:rFonts w:ascii="Courier New" w:hAnsi="Courier New" w:cs="Courier New"/>
-          <w:sz w:val="18"/>
-          <w:szCs w:val="18"/>
-          <w:lang w:eastAsia="en-GB"/>
-        </w:rPr>
         <w:t>background-</w:t>
       </w:r>
       <w:proofErr w:type="spellStart"/>
@@ -17125,7 +16758,6 @@
         <w:t>color</w:t>
       </w:r>
       <w:proofErr w:type="spellEnd"/>
-      <w:proofErr w:type="gramEnd"/>
       <w:r>
         <w:rPr>
           <w:rFonts w:ascii="Courier New" w:hAnsi="Courier New" w:cs="Courier New"/>
@@ -17189,7 +16821,6 @@
         <w:tab/>
       </w:r>
       <w:proofErr w:type="spellStart"/>
-      <w:proofErr w:type="gramStart"/>
       <w:r>
         <w:rPr>
           <w:rFonts w:ascii="Courier New" w:hAnsi="Courier New" w:cs="Courier New"/>
@@ -17200,7 +16831,6 @@
         <w:t>color</w:t>
       </w:r>
       <w:proofErr w:type="spellEnd"/>
-      <w:proofErr w:type="gramEnd"/>
       <w:r>
         <w:rPr>
           <w:rFonts w:ascii="Courier New" w:hAnsi="Courier New" w:cs="Courier New"/>
@@ -17249,26 +16879,7 @@
           <w:lang w:eastAsia="en-GB"/>
         </w:rPr>
         <w:tab/>
-      </w:r>
-      <w:proofErr w:type="gramStart"/>
-      <w:r>
-        <w:rPr>
-          <w:rFonts w:ascii="Courier New" w:hAnsi="Courier New" w:cs="Courier New"/>
-          <w:sz w:val="18"/>
-          <w:szCs w:val="18"/>
-          <w:lang w:eastAsia="en-GB"/>
-        </w:rPr>
-        <w:t>text-decoration</w:t>
-      </w:r>
-      <w:proofErr w:type="gramEnd"/>
-      <w:r>
-        <w:rPr>
-          <w:rFonts w:ascii="Courier New" w:hAnsi="Courier New" w:cs="Courier New"/>
-          <w:sz w:val="18"/>
-          <w:szCs w:val="18"/>
-          <w:lang w:eastAsia="en-GB"/>
-        </w:rPr>
-        <w:t xml:space="preserve">: </w:t>
+        <w:t xml:space="preserve">text-decoration: </w:t>
       </w:r>
       <w:r>
         <w:rPr>
@@ -17309,26 +16920,7 @@
           <w:lang w:eastAsia="en-GB"/>
         </w:rPr>
         <w:tab/>
-      </w:r>
-      <w:proofErr w:type="gramStart"/>
-      <w:r>
-        <w:rPr>
-          <w:rFonts w:ascii="Courier New" w:hAnsi="Courier New" w:cs="Courier New"/>
-          <w:sz w:val="18"/>
-          <w:szCs w:val="18"/>
-          <w:lang w:eastAsia="en-GB"/>
-        </w:rPr>
-        <w:t>margin</w:t>
-      </w:r>
-      <w:proofErr w:type="gramEnd"/>
-      <w:r>
-        <w:rPr>
-          <w:rFonts w:ascii="Courier New" w:hAnsi="Courier New" w:cs="Courier New"/>
-          <w:sz w:val="18"/>
-          <w:szCs w:val="18"/>
-          <w:lang w:eastAsia="en-GB"/>
-        </w:rPr>
-        <w:t xml:space="preserve">: </w:t>
+        <w:t xml:space="preserve">margin: </w:t>
       </w:r>
       <w:r>
         <w:rPr>
@@ -17435,26 +17027,7 @@
           <w:lang w:eastAsia="en-GB"/>
         </w:rPr>
         <w:tab/>
-      </w:r>
-      <w:proofErr w:type="gramStart"/>
-      <w:r>
-        <w:rPr>
-          <w:rFonts w:ascii="Courier New" w:hAnsi="Courier New" w:cs="Courier New"/>
-          <w:sz w:val="18"/>
-          <w:szCs w:val="18"/>
-          <w:lang w:eastAsia="en-GB"/>
-        </w:rPr>
-        <w:t>padding</w:t>
-      </w:r>
-      <w:proofErr w:type="gramEnd"/>
-      <w:r>
-        <w:rPr>
-          <w:rFonts w:ascii="Courier New" w:hAnsi="Courier New" w:cs="Courier New"/>
-          <w:sz w:val="18"/>
-          <w:szCs w:val="18"/>
-          <w:lang w:eastAsia="en-GB"/>
-        </w:rPr>
-        <w:t xml:space="preserve">: </w:t>
+        <w:t xml:space="preserve">padding: </w:t>
       </w:r>
       <w:r>
         <w:rPr>
@@ -17642,25 +17215,14 @@
         </w:rPr>
       </w:pPr>
       <w:proofErr w:type="spellStart"/>
-      <w:proofErr w:type="gramStart"/>
-      <w:r>
-        <w:rPr>
-          <w:rFonts w:ascii="Courier New" w:hAnsi="Courier New" w:cs="Courier New"/>
-          <w:sz w:val="18"/>
-          <w:szCs w:val="18"/>
-          <w:lang w:eastAsia="en-GB"/>
-        </w:rPr>
-        <w:t>table#</w:t>
-      </w:r>
-      <w:proofErr w:type="gramEnd"/>
-      <w:r>
-        <w:rPr>
-          <w:rFonts w:ascii="Courier New" w:hAnsi="Courier New" w:cs="Courier New"/>
-          <w:sz w:val="18"/>
-          <w:szCs w:val="18"/>
-          <w:lang w:eastAsia="en-GB"/>
-        </w:rPr>
-        <w:t>products</w:t>
+      <w:r>
+        <w:rPr>
+          <w:rFonts w:ascii="Courier New" w:hAnsi="Courier New" w:cs="Courier New"/>
+          <w:sz w:val="18"/>
+          <w:szCs w:val="18"/>
+          <w:lang w:eastAsia="en-GB"/>
+        </w:rPr>
+        <w:t>table#products</w:t>
       </w:r>
       <w:proofErr w:type="spellEnd"/>
       <w:r>
@@ -17731,26 +17293,7 @@
           <w:lang w:eastAsia="en-GB"/>
         </w:rPr>
         <w:tab/>
-      </w:r>
-      <w:proofErr w:type="gramStart"/>
-      <w:r>
-        <w:rPr>
-          <w:rFonts w:ascii="Courier New" w:hAnsi="Courier New" w:cs="Courier New"/>
-          <w:sz w:val="18"/>
-          <w:szCs w:val="18"/>
-          <w:lang w:eastAsia="en-GB"/>
-        </w:rPr>
-        <w:t>padding-left</w:t>
-      </w:r>
-      <w:proofErr w:type="gramEnd"/>
-      <w:r>
-        <w:rPr>
-          <w:rFonts w:ascii="Courier New" w:hAnsi="Courier New" w:cs="Courier New"/>
-          <w:sz w:val="18"/>
-          <w:szCs w:val="18"/>
-          <w:lang w:eastAsia="en-GB"/>
-        </w:rPr>
-        <w:t xml:space="preserve">: </w:t>
+        <w:t xml:space="preserve">padding-left: </w:t>
       </w:r>
       <w:r>
         <w:rPr>
@@ -17791,26 +17334,7 @@
           <w:lang w:eastAsia="en-GB"/>
         </w:rPr>
         <w:tab/>
-      </w:r>
-      <w:proofErr w:type="gramStart"/>
-      <w:r>
-        <w:rPr>
-          <w:rFonts w:ascii="Courier New" w:hAnsi="Courier New" w:cs="Courier New"/>
-          <w:sz w:val="18"/>
-          <w:szCs w:val="18"/>
-          <w:lang w:eastAsia="en-GB"/>
-        </w:rPr>
-        <w:t>padding-top</w:t>
-      </w:r>
-      <w:proofErr w:type="gramEnd"/>
-      <w:r>
-        <w:rPr>
-          <w:rFonts w:ascii="Courier New" w:hAnsi="Courier New" w:cs="Courier New"/>
-          <w:sz w:val="18"/>
-          <w:szCs w:val="18"/>
-          <w:lang w:eastAsia="en-GB"/>
-        </w:rPr>
-        <w:t xml:space="preserve">: </w:t>
+        <w:t xml:space="preserve">padding-top: </w:t>
       </w:r>
       <w:r>
         <w:rPr>
@@ -17875,25 +17399,14 @@
         </w:rPr>
       </w:pPr>
       <w:proofErr w:type="spellStart"/>
-      <w:proofErr w:type="gramStart"/>
-      <w:r>
-        <w:rPr>
-          <w:rFonts w:ascii="Courier New" w:hAnsi="Courier New" w:cs="Courier New"/>
-          <w:sz w:val="18"/>
-          <w:szCs w:val="18"/>
-          <w:lang w:eastAsia="en-GB"/>
-        </w:rPr>
-        <w:t>table#</w:t>
-      </w:r>
-      <w:proofErr w:type="gramEnd"/>
-      <w:r>
-        <w:rPr>
-          <w:rFonts w:ascii="Courier New" w:hAnsi="Courier New" w:cs="Courier New"/>
-          <w:sz w:val="18"/>
-          <w:szCs w:val="18"/>
-          <w:lang w:eastAsia="en-GB"/>
-        </w:rPr>
-        <w:t>receipt</w:t>
+      <w:r>
+        <w:rPr>
+          <w:rFonts w:ascii="Courier New" w:hAnsi="Courier New" w:cs="Courier New"/>
+          <w:sz w:val="18"/>
+          <w:szCs w:val="18"/>
+          <w:lang w:eastAsia="en-GB"/>
+        </w:rPr>
+        <w:t>table#receipt</w:t>
       </w:r>
       <w:proofErr w:type="spellEnd"/>
     </w:p>
@@ -17935,15 +17448,6 @@
           <w:lang w:eastAsia="en-GB"/>
         </w:rPr>
         <w:tab/>
-      </w:r>
-      <w:proofErr w:type="gramStart"/>
-      <w:r>
-        <w:rPr>
-          <w:rFonts w:ascii="Courier New" w:hAnsi="Courier New" w:cs="Courier New"/>
-          <w:sz w:val="18"/>
-          <w:szCs w:val="18"/>
-          <w:lang w:eastAsia="en-GB"/>
-        </w:rPr>
         <w:t>background-</w:t>
       </w:r>
       <w:proofErr w:type="spellStart"/>
@@ -17957,7 +17461,6 @@
         <w:t>color</w:t>
       </w:r>
       <w:proofErr w:type="spellEnd"/>
-      <w:proofErr w:type="gramEnd"/>
       <w:r>
         <w:rPr>
           <w:rFonts w:ascii="Courier New" w:hAnsi="Courier New" w:cs="Courier New"/>
@@ -18006,26 +17509,7 @@
           <w:lang w:eastAsia="en-GB"/>
         </w:rPr>
         <w:tab/>
-      </w:r>
-      <w:proofErr w:type="gramStart"/>
-      <w:r>
-        <w:rPr>
-          <w:rFonts w:ascii="Courier New" w:hAnsi="Courier New" w:cs="Courier New"/>
-          <w:sz w:val="18"/>
-          <w:szCs w:val="18"/>
-          <w:lang w:eastAsia="en-GB"/>
-        </w:rPr>
-        <w:t>margin-top</w:t>
-      </w:r>
-      <w:proofErr w:type="gramEnd"/>
-      <w:r>
-        <w:rPr>
-          <w:rFonts w:ascii="Courier New" w:hAnsi="Courier New" w:cs="Courier New"/>
-          <w:sz w:val="18"/>
-          <w:szCs w:val="18"/>
-          <w:lang w:eastAsia="en-GB"/>
-        </w:rPr>
-        <w:t xml:space="preserve">: </w:t>
+        <w:t xml:space="preserve">margin-top: </w:t>
       </w:r>
       <w:r>
         <w:rPr>
@@ -18066,26 +17550,7 @@
           <w:lang w:eastAsia="en-GB"/>
         </w:rPr>
         <w:tab/>
-      </w:r>
-      <w:proofErr w:type="gramStart"/>
-      <w:r>
-        <w:rPr>
-          <w:rFonts w:ascii="Courier New" w:hAnsi="Courier New" w:cs="Courier New"/>
-          <w:sz w:val="18"/>
-          <w:szCs w:val="18"/>
-          <w:lang w:eastAsia="en-GB"/>
-        </w:rPr>
-        <w:t>margin-bottom</w:t>
-      </w:r>
-      <w:proofErr w:type="gramEnd"/>
-      <w:r>
-        <w:rPr>
-          <w:rFonts w:ascii="Courier New" w:hAnsi="Courier New" w:cs="Courier New"/>
-          <w:sz w:val="18"/>
-          <w:szCs w:val="18"/>
-          <w:lang w:eastAsia="en-GB"/>
-        </w:rPr>
-        <w:t xml:space="preserve">: </w:t>
+        <w:t xml:space="preserve">margin-bottom: </w:t>
       </w:r>
       <w:r>
         <w:rPr>
@@ -18150,25 +17615,14 @@
         </w:rPr>
       </w:pPr>
       <w:proofErr w:type="spellStart"/>
-      <w:proofErr w:type="gramStart"/>
-      <w:r>
-        <w:rPr>
-          <w:rFonts w:ascii="Courier New" w:hAnsi="Courier New" w:cs="Courier New"/>
-          <w:sz w:val="18"/>
-          <w:szCs w:val="18"/>
-          <w:lang w:eastAsia="en-GB"/>
-        </w:rPr>
-        <w:t>div#</w:t>
-      </w:r>
-      <w:proofErr w:type="gramEnd"/>
-      <w:r>
-        <w:rPr>
-          <w:rFonts w:ascii="Courier New" w:hAnsi="Courier New" w:cs="Courier New"/>
-          <w:sz w:val="18"/>
-          <w:szCs w:val="18"/>
-          <w:lang w:eastAsia="en-GB"/>
-        </w:rPr>
-        <w:t>logo</w:t>
+      <w:r>
+        <w:rPr>
+          <w:rFonts w:ascii="Courier New" w:hAnsi="Courier New" w:cs="Courier New"/>
+          <w:sz w:val="18"/>
+          <w:szCs w:val="18"/>
+          <w:lang w:eastAsia="en-GB"/>
+        </w:rPr>
+        <w:t>div#logo</w:t>
       </w:r>
       <w:proofErr w:type="spellEnd"/>
       <w:r>
@@ -18270,26 +17724,7 @@
           <w:lang w:eastAsia="en-GB"/>
         </w:rPr>
         <w:tab/>
-      </w:r>
-      <w:proofErr w:type="gramStart"/>
-      <w:r>
-        <w:rPr>
-          <w:rFonts w:ascii="Courier New" w:hAnsi="Courier New" w:cs="Courier New"/>
-          <w:sz w:val="18"/>
-          <w:szCs w:val="18"/>
-          <w:lang w:eastAsia="en-GB"/>
-        </w:rPr>
-        <w:t>text-</w:t>
-      </w:r>
-      <w:proofErr w:type="gramEnd"/>
-      <w:r>
-        <w:rPr>
-          <w:rFonts w:ascii="Courier New" w:hAnsi="Courier New" w:cs="Courier New"/>
-          <w:sz w:val="18"/>
-          <w:szCs w:val="18"/>
-          <w:lang w:eastAsia="en-GB"/>
-        </w:rPr>
-        <w:t xml:space="preserve">align: </w:t>
+        <w:t xml:space="preserve">text-align: </w:t>
       </w:r>
       <w:proofErr w:type="spellStart"/>
       <w:r>
@@ -18356,25 +17791,14 @@
         </w:rPr>
       </w:pPr>
       <w:proofErr w:type="spellStart"/>
-      <w:proofErr w:type="gramStart"/>
-      <w:r>
-        <w:rPr>
-          <w:rFonts w:ascii="Courier New" w:hAnsi="Courier New" w:cs="Courier New"/>
-          <w:sz w:val="18"/>
-          <w:szCs w:val="18"/>
-          <w:lang w:eastAsia="en-GB"/>
-        </w:rPr>
-        <w:t>div#</w:t>
-      </w:r>
-      <w:proofErr w:type="gramEnd"/>
-      <w:r>
-        <w:rPr>
-          <w:rFonts w:ascii="Courier New" w:hAnsi="Courier New" w:cs="Courier New"/>
-          <w:sz w:val="18"/>
-          <w:szCs w:val="18"/>
-          <w:lang w:eastAsia="en-GB"/>
-        </w:rPr>
-        <w:t>status</w:t>
+      <w:r>
+        <w:rPr>
+          <w:rFonts w:ascii="Courier New" w:hAnsi="Courier New" w:cs="Courier New"/>
+          <w:sz w:val="18"/>
+          <w:szCs w:val="18"/>
+          <w:lang w:eastAsia="en-GB"/>
+        </w:rPr>
+        <w:t>div#status</w:t>
       </w:r>
       <w:proofErr w:type="spellEnd"/>
       <w:r>
@@ -18445,26 +17869,7 @@
           <w:lang w:eastAsia="en-GB"/>
         </w:rPr>
         <w:tab/>
-      </w:r>
-      <w:proofErr w:type="gramStart"/>
-      <w:r>
-        <w:rPr>
-          <w:rFonts w:ascii="Courier New" w:hAnsi="Courier New" w:cs="Courier New"/>
-          <w:sz w:val="18"/>
-          <w:szCs w:val="18"/>
-          <w:lang w:eastAsia="en-GB"/>
-        </w:rPr>
-        <w:t>vertical-</w:t>
-      </w:r>
-      <w:proofErr w:type="gramEnd"/>
-      <w:r>
-        <w:rPr>
-          <w:rFonts w:ascii="Courier New" w:hAnsi="Courier New" w:cs="Courier New"/>
-          <w:sz w:val="18"/>
-          <w:szCs w:val="18"/>
-          <w:lang w:eastAsia="en-GB"/>
-        </w:rPr>
-        <w:t xml:space="preserve">align: </w:t>
+        <w:t xml:space="preserve">vertical-align: </w:t>
       </w:r>
       <w:r>
         <w:rPr>
@@ -18505,26 +17910,7 @@
           <w:lang w:eastAsia="en-GB"/>
         </w:rPr>
         <w:tab/>
-      </w:r>
-      <w:proofErr w:type="gramStart"/>
-      <w:r>
-        <w:rPr>
-          <w:rFonts w:ascii="Courier New" w:hAnsi="Courier New" w:cs="Courier New"/>
-          <w:sz w:val="18"/>
-          <w:szCs w:val="18"/>
-          <w:lang w:eastAsia="en-GB"/>
-        </w:rPr>
-        <w:t>padding-left</w:t>
-      </w:r>
-      <w:proofErr w:type="gramEnd"/>
-      <w:r>
-        <w:rPr>
-          <w:rFonts w:ascii="Courier New" w:hAnsi="Courier New" w:cs="Courier New"/>
-          <w:sz w:val="18"/>
-          <w:szCs w:val="18"/>
-          <w:lang w:eastAsia="en-GB"/>
-        </w:rPr>
-        <w:t xml:space="preserve">: </w:t>
+        <w:t xml:space="preserve">padding-left: </w:t>
       </w:r>
       <w:r>
         <w:rPr>
@@ -18589,25 +17975,14 @@
         </w:rPr>
       </w:pPr>
       <w:proofErr w:type="spellStart"/>
-      <w:proofErr w:type="gramStart"/>
-      <w:r>
-        <w:rPr>
-          <w:rFonts w:ascii="Courier New" w:hAnsi="Courier New" w:cs="Courier New"/>
-          <w:sz w:val="18"/>
-          <w:szCs w:val="18"/>
-          <w:lang w:eastAsia="en-GB"/>
-        </w:rPr>
-        <w:t>div#</w:t>
-      </w:r>
-      <w:proofErr w:type="gramEnd"/>
-      <w:r>
-        <w:rPr>
-          <w:rFonts w:ascii="Courier New" w:hAnsi="Courier New" w:cs="Courier New"/>
-          <w:sz w:val="18"/>
-          <w:szCs w:val="18"/>
-          <w:lang w:eastAsia="en-GB"/>
-        </w:rPr>
-        <w:t>terms</w:t>
+      <w:r>
+        <w:rPr>
+          <w:rFonts w:ascii="Courier New" w:hAnsi="Courier New" w:cs="Courier New"/>
+          <w:sz w:val="18"/>
+          <w:szCs w:val="18"/>
+          <w:lang w:eastAsia="en-GB"/>
+        </w:rPr>
+        <w:t>div#terms</w:t>
       </w:r>
       <w:proofErr w:type="spellEnd"/>
     </w:p>
@@ -18649,26 +18024,7 @@
           <w:lang w:eastAsia="en-GB"/>
         </w:rPr>
         <w:tab/>
-      </w:r>
-      <w:proofErr w:type="gramStart"/>
-      <w:r>
-        <w:rPr>
-          <w:rFonts w:ascii="Courier New" w:hAnsi="Courier New" w:cs="Courier New"/>
-          <w:sz w:val="18"/>
-          <w:szCs w:val="18"/>
-          <w:lang w:eastAsia="en-GB"/>
-        </w:rPr>
-        <w:t>white-space</w:t>
-      </w:r>
-      <w:proofErr w:type="gramEnd"/>
-      <w:r>
-        <w:rPr>
-          <w:rFonts w:ascii="Courier New" w:hAnsi="Courier New" w:cs="Courier New"/>
-          <w:sz w:val="18"/>
-          <w:szCs w:val="18"/>
-          <w:lang w:eastAsia="en-GB"/>
-        </w:rPr>
-        <w:t xml:space="preserve">: </w:t>
+        <w:t xml:space="preserve">white-space: </w:t>
       </w:r>
       <w:r>
         <w:rPr>
@@ -18733,25 +18089,14 @@
         </w:rPr>
       </w:pPr>
       <w:proofErr w:type="spellStart"/>
-      <w:proofErr w:type="gramStart"/>
-      <w:r>
-        <w:rPr>
-          <w:rFonts w:ascii="Courier New" w:hAnsi="Courier New" w:cs="Courier New"/>
-          <w:sz w:val="18"/>
-          <w:szCs w:val="18"/>
-          <w:lang w:eastAsia="en-GB"/>
-        </w:rPr>
-        <w:t>div#</w:t>
-      </w:r>
-      <w:proofErr w:type="gramEnd"/>
-      <w:r>
-        <w:rPr>
-          <w:rFonts w:ascii="Courier New" w:hAnsi="Courier New" w:cs="Courier New"/>
-          <w:sz w:val="18"/>
-          <w:szCs w:val="18"/>
-          <w:lang w:eastAsia="en-GB"/>
-        </w:rPr>
-        <w:t>delivery</w:t>
+      <w:r>
+        <w:rPr>
+          <w:rFonts w:ascii="Courier New" w:hAnsi="Courier New" w:cs="Courier New"/>
+          <w:sz w:val="18"/>
+          <w:szCs w:val="18"/>
+          <w:lang w:eastAsia="en-GB"/>
+        </w:rPr>
+        <w:t>div#delivery</w:t>
       </w:r>
       <w:proofErr w:type="spellEnd"/>
       <w:r>
@@ -18833,15 +18178,6 @@
           <w:lang w:eastAsia="en-GB"/>
         </w:rPr>
         <w:tab/>
-      </w:r>
-      <w:proofErr w:type="gramStart"/>
-      <w:r>
-        <w:rPr>
-          <w:rFonts w:ascii="Courier New" w:hAnsi="Courier New" w:cs="Courier New"/>
-          <w:sz w:val="18"/>
-          <w:szCs w:val="18"/>
-          <w:lang w:eastAsia="en-GB"/>
-        </w:rPr>
         <w:t>background-</w:t>
       </w:r>
       <w:proofErr w:type="spellStart"/>
@@ -18855,7 +18191,6 @@
         <w:t>color</w:t>
       </w:r>
       <w:proofErr w:type="spellEnd"/>
-      <w:proofErr w:type="gramEnd"/>
       <w:r>
         <w:rPr>
           <w:rFonts w:ascii="Courier New" w:hAnsi="Courier New" w:cs="Courier New"/>
@@ -18904,26 +18239,7 @@
           <w:lang w:eastAsia="en-GB"/>
         </w:rPr>
         <w:tab/>
-      </w:r>
-      <w:proofErr w:type="gramStart"/>
-      <w:r>
-        <w:rPr>
-          <w:rFonts w:ascii="Courier New" w:hAnsi="Courier New" w:cs="Courier New"/>
-          <w:sz w:val="18"/>
-          <w:szCs w:val="18"/>
-          <w:lang w:eastAsia="en-GB"/>
-        </w:rPr>
-        <w:t>padding-left</w:t>
-      </w:r>
-      <w:proofErr w:type="gramEnd"/>
-      <w:r>
-        <w:rPr>
-          <w:rFonts w:ascii="Courier New" w:hAnsi="Courier New" w:cs="Courier New"/>
-          <w:sz w:val="18"/>
-          <w:szCs w:val="18"/>
-          <w:lang w:eastAsia="en-GB"/>
-        </w:rPr>
-        <w:t xml:space="preserve">: </w:t>
+        <w:t xml:space="preserve">padding-left: </w:t>
       </w:r>
       <w:r>
         <w:rPr>
@@ -18964,26 +18280,7 @@
           <w:lang w:eastAsia="en-GB"/>
         </w:rPr>
         <w:tab/>
-      </w:r>
-      <w:proofErr w:type="gramStart"/>
-      <w:r>
-        <w:rPr>
-          <w:rFonts w:ascii="Courier New" w:hAnsi="Courier New" w:cs="Courier New"/>
-          <w:sz w:val="18"/>
-          <w:szCs w:val="18"/>
-          <w:lang w:eastAsia="en-GB"/>
-        </w:rPr>
-        <w:t>padding-bottom</w:t>
-      </w:r>
-      <w:proofErr w:type="gramEnd"/>
-      <w:r>
-        <w:rPr>
-          <w:rFonts w:ascii="Courier New" w:hAnsi="Courier New" w:cs="Courier New"/>
-          <w:sz w:val="18"/>
-          <w:szCs w:val="18"/>
-          <w:lang w:eastAsia="en-GB"/>
-        </w:rPr>
-        <w:t xml:space="preserve">: </w:t>
+        <w:t xml:space="preserve">padding-bottom: </w:t>
       </w:r>
       <w:r>
         <w:rPr>
@@ -19037,25 +18334,14 @@
         </w:rPr>
       </w:pPr>
       <w:proofErr w:type="spellStart"/>
-      <w:proofErr w:type="gramStart"/>
-      <w:r>
-        <w:rPr>
-          <w:rFonts w:ascii="Courier New" w:hAnsi="Courier New" w:cs="Courier New"/>
-          <w:sz w:val="18"/>
-          <w:szCs w:val="18"/>
-          <w:lang w:eastAsia="en-GB"/>
-        </w:rPr>
-        <w:t>div#</w:t>
-      </w:r>
-      <w:proofErr w:type="gramEnd"/>
-      <w:r>
-        <w:rPr>
-          <w:rFonts w:ascii="Courier New" w:hAnsi="Courier New" w:cs="Courier New"/>
-          <w:sz w:val="18"/>
-          <w:szCs w:val="18"/>
-          <w:lang w:eastAsia="en-GB"/>
-        </w:rPr>
-        <w:t>shipping</w:t>
+      <w:r>
+        <w:rPr>
+          <w:rFonts w:ascii="Courier New" w:hAnsi="Courier New" w:cs="Courier New"/>
+          <w:sz w:val="18"/>
+          <w:szCs w:val="18"/>
+          <w:lang w:eastAsia="en-GB"/>
+        </w:rPr>
+        <w:t>div#shipping</w:t>
       </w:r>
       <w:proofErr w:type="spellEnd"/>
       <w:r>
@@ -19126,26 +18412,7 @@
           <w:lang w:eastAsia="en-GB"/>
         </w:rPr>
         <w:tab/>
-      </w:r>
-      <w:proofErr w:type="gramStart"/>
-      <w:r>
-        <w:rPr>
-          <w:rFonts w:ascii="Courier New" w:hAnsi="Courier New" w:cs="Courier New"/>
-          <w:sz w:val="18"/>
-          <w:szCs w:val="18"/>
-          <w:lang w:eastAsia="en-GB"/>
-        </w:rPr>
-        <w:t>padding-top</w:t>
-      </w:r>
-      <w:proofErr w:type="gramEnd"/>
-      <w:r>
-        <w:rPr>
-          <w:rFonts w:ascii="Courier New" w:hAnsi="Courier New" w:cs="Courier New"/>
-          <w:sz w:val="18"/>
-          <w:szCs w:val="18"/>
-          <w:lang w:eastAsia="en-GB"/>
-        </w:rPr>
-        <w:t xml:space="preserve">: </w:t>
+        <w:t xml:space="preserve">padding-top: </w:t>
       </w:r>
       <w:r>
         <w:rPr>
@@ -19186,26 +18453,7 @@
           <w:lang w:eastAsia="en-GB"/>
         </w:rPr>
         <w:tab/>
-      </w:r>
-      <w:proofErr w:type="gramStart"/>
-      <w:r>
-        <w:rPr>
-          <w:rFonts w:ascii="Courier New" w:hAnsi="Courier New" w:cs="Courier New"/>
-          <w:sz w:val="18"/>
-          <w:szCs w:val="18"/>
-          <w:lang w:eastAsia="en-GB"/>
-        </w:rPr>
-        <w:t>padding-left</w:t>
-      </w:r>
-      <w:proofErr w:type="gramEnd"/>
-      <w:r>
-        <w:rPr>
-          <w:rFonts w:ascii="Courier New" w:hAnsi="Courier New" w:cs="Courier New"/>
-          <w:sz w:val="18"/>
-          <w:szCs w:val="18"/>
-          <w:lang w:eastAsia="en-GB"/>
-        </w:rPr>
-        <w:t xml:space="preserve">: </w:t>
+        <w:t xml:space="preserve">padding-left: </w:t>
       </w:r>
       <w:r>
         <w:rPr>
@@ -20266,7 +19514,6 @@
         </w:rPr>
       </w:pPr>
       <w:proofErr w:type="spellStart"/>
-      <w:proofErr w:type="gramStart"/>
       <w:r>
         <w:rPr>
           <w:rFonts w:ascii="Courier New" w:hAnsi="Courier New" w:cs="Courier New"/>
@@ -20280,15 +19527,7 @@
           <w:rFonts w:ascii="Courier New" w:hAnsi="Courier New" w:cs="Courier New"/>
           <w:sz w:val="18"/>
         </w:rPr>
-        <w:t>-id=</w:t>
-      </w:r>
-      <w:proofErr w:type="gramEnd"/>
-      <w:r>
-        <w:rPr>
-          <w:rFonts w:ascii="Courier New" w:hAnsi="Courier New" w:cs="Courier New"/>
-          <w:sz w:val="18"/>
-        </w:rPr>
-        <w:t>123456&amp;</w:t>
+        <w:t>-id=123456&amp;</w:t>
       </w:r>
     </w:p>
     <w:p>
@@ -20299,22 +19538,13 @@
           <w:sz w:val="18"/>
         </w:rPr>
       </w:pPr>
-      <w:proofErr w:type="gramStart"/>
       <w:r>
         <w:rPr>
           <w:rFonts w:ascii="Courier New" w:hAnsi="Courier New" w:cs="Courier New"/>
           <w:sz w:val="18"/>
         </w:rPr>
         <w:lastRenderedPageBreak/>
-        <w:t>ordered=</w:t>
-      </w:r>
-      <w:proofErr w:type="gramEnd"/>
-      <w:r>
-        <w:rPr>
-          <w:rFonts w:ascii="Courier New" w:hAnsi="Courier New" w:cs="Courier New"/>
-          <w:sz w:val="18"/>
-        </w:rPr>
-        <w:t>123abc&amp;</w:t>
+        <w:t>ordered=123abc&amp;</w:t>
       </w:r>
     </w:p>
     <w:p>
@@ -20325,21 +19555,12 @@
           <w:sz w:val="18"/>
         </w:rPr>
       </w:pPr>
-      <w:proofErr w:type="gramStart"/>
-      <w:r>
-        <w:rPr>
-          <w:rFonts w:ascii="Courier New" w:hAnsi="Courier New" w:cs="Courier New"/>
-          <w:sz w:val="18"/>
-        </w:rPr>
-        <w:t>status=</w:t>
-      </w:r>
-      <w:proofErr w:type="gramEnd"/>
-      <w:r>
-        <w:rPr>
-          <w:rFonts w:ascii="Courier New" w:hAnsi="Courier New" w:cs="Courier New"/>
-          <w:sz w:val="18"/>
-        </w:rPr>
-        <w:t>2000&amp;</w:t>
+      <w:r>
+        <w:rPr>
+          <w:rFonts w:ascii="Courier New" w:hAnsi="Courier New" w:cs="Courier New"/>
+          <w:sz w:val="18"/>
+        </w:rPr>
+        <w:t>status=2000&amp;</w:t>
       </w:r>
     </w:p>
     <w:p>
@@ -20350,21 +19571,12 @@
           <w:sz w:val="18"/>
         </w:rPr>
       </w:pPr>
-      <w:proofErr w:type="gramStart"/>
-      <w:r>
-        <w:rPr>
-          <w:rFonts w:ascii="Courier New" w:hAnsi="Courier New" w:cs="Courier New"/>
-          <w:sz w:val="18"/>
-        </w:rPr>
-        <w:t>amount=</w:t>
-      </w:r>
-      <w:proofErr w:type="gramEnd"/>
-      <w:r>
-        <w:rPr>
-          <w:rFonts w:ascii="Courier New" w:hAnsi="Courier New" w:cs="Courier New"/>
-          <w:sz w:val="18"/>
-        </w:rPr>
-        <w:t>100&amp;</w:t>
+      <w:r>
+        <w:rPr>
+          <w:rFonts w:ascii="Courier New" w:hAnsi="Courier New" w:cs="Courier New"/>
+          <w:sz w:val="18"/>
+        </w:rPr>
+        <w:t>amount=100&amp;</w:t>
       </w:r>
     </w:p>
     <w:p>
@@ -20375,21 +19587,12 @@
           <w:sz w:val="18"/>
         </w:rPr>
       </w:pPr>
-      <w:proofErr w:type="gramStart"/>
-      <w:r>
-        <w:rPr>
-          <w:rFonts w:ascii="Courier New" w:hAnsi="Courier New" w:cs="Courier New"/>
-          <w:sz w:val="18"/>
-        </w:rPr>
-        <w:t>currency=</w:t>
-      </w:r>
-      <w:proofErr w:type="gramEnd"/>
-      <w:r>
-        <w:rPr>
-          <w:rFonts w:ascii="Courier New" w:hAnsi="Courier New" w:cs="Courier New"/>
-          <w:sz w:val="18"/>
-        </w:rPr>
-        <w:t>DKK&amp;</w:t>
+      <w:r>
+        <w:rPr>
+          <w:rFonts w:ascii="Courier New" w:hAnsi="Courier New" w:cs="Courier New"/>
+          <w:sz w:val="18"/>
+        </w:rPr>
+        <w:t>currency=DKK&amp;</w:t>
       </w:r>
     </w:p>
     <w:p>
@@ -20400,21 +19603,12 @@
           <w:sz w:val="18"/>
         </w:rPr>
       </w:pPr>
-      <w:proofErr w:type="gramStart"/>
-      <w:r>
-        <w:rPr>
-          <w:rFonts w:ascii="Courier New" w:hAnsi="Courier New" w:cs="Courier New"/>
-          <w:sz w:val="18"/>
-        </w:rPr>
-        <w:t>mobile=</w:t>
-      </w:r>
-      <w:proofErr w:type="gramEnd"/>
-      <w:r>
-        <w:rPr>
-          <w:rFonts w:ascii="Courier New" w:hAnsi="Courier New" w:cs="Courier New"/>
-          <w:sz w:val="18"/>
-        </w:rPr>
-        <w:t>12345678&amp;</w:t>
+      <w:r>
+        <w:rPr>
+          <w:rFonts w:ascii="Courier New" w:hAnsi="Courier New" w:cs="Courier New"/>
+          <w:sz w:val="18"/>
+        </w:rPr>
+        <w:t>mobile=12345678&amp;</w:t>
       </w:r>
     </w:p>
     <w:p>
@@ -20425,21 +19619,12 @@
           <w:sz w:val="18"/>
         </w:rPr>
       </w:pPr>
-      <w:proofErr w:type="gramStart"/>
-      <w:r>
-        <w:rPr>
-          <w:rFonts w:ascii="Courier New" w:hAnsi="Courier New" w:cs="Courier New"/>
-          <w:sz w:val="18"/>
-        </w:rPr>
-        <w:t>operator=</w:t>
-      </w:r>
-      <w:proofErr w:type="gramEnd"/>
-      <w:r>
-        <w:rPr>
-          <w:rFonts w:ascii="Courier New" w:hAnsi="Courier New" w:cs="Courier New"/>
-          <w:sz w:val="18"/>
-        </w:rPr>
-        <w:t>10000&amp;</w:t>
+      <w:r>
+        <w:rPr>
+          <w:rFonts w:ascii="Courier New" w:hAnsi="Courier New" w:cs="Courier New"/>
+          <w:sz w:val="18"/>
+        </w:rPr>
+        <w:t>operator=10000&amp;</w:t>
       </w:r>
     </w:p>
     <w:p>
@@ -20520,23 +19705,7 @@
           <w:rFonts w:ascii="Courier New" w:hAnsi="Courier New" w:cs="Courier New"/>
           <w:sz w:val="18"/>
         </w:rPr>
-        <w:t xml:space="preserve">Host: {HOST FROM </w:t>
-      </w:r>
-      <w:proofErr w:type="gramStart"/>
-      <w:r>
-        <w:rPr>
-          <w:rFonts w:ascii="Courier New" w:hAnsi="Courier New" w:cs="Courier New"/>
-          <w:sz w:val="18"/>
-        </w:rPr>
-        <w:t>AUTHENTICATION  URL</w:t>
-      </w:r>
-      <w:proofErr w:type="gramEnd"/>
-      <w:r>
-        <w:rPr>
-          <w:rFonts w:ascii="Courier New" w:hAnsi="Courier New" w:cs="Courier New"/>
-          <w:sz w:val="18"/>
-        </w:rPr>
-        <w:t>}</w:t>
+        <w:t>Host: {HOST FROM AUTHENTICATION  URL}</w:t>
       </w:r>
     </w:p>
     <w:p>
@@ -20654,21 +19823,12 @@
           <w:sz w:val="18"/>
         </w:rPr>
       </w:pPr>
-      <w:proofErr w:type="gramStart"/>
-      <w:r>
-        <w:rPr>
-          <w:rFonts w:ascii="Courier New" w:hAnsi="Courier New" w:cs="Courier New"/>
-          <w:sz w:val="18"/>
-        </w:rPr>
-        <w:t>&lt;?xml</w:t>
-      </w:r>
-      <w:proofErr w:type="gramEnd"/>
-      <w:r>
-        <w:rPr>
-          <w:rFonts w:ascii="Courier New" w:hAnsi="Courier New" w:cs="Courier New"/>
-          <w:sz w:val="18"/>
-        </w:rPr>
-        <w:t xml:space="preserve"> version=”1.0” encoding=”UTF-8”?&gt;</w:t>
+      <w:r>
+        <w:rPr>
+          <w:rFonts w:ascii="Courier New" w:hAnsi="Courier New" w:cs="Courier New"/>
+          <w:sz w:val="18"/>
+        </w:rPr>
+        <w:t>&lt;?xml version=”1.0” encoding=”UTF-8”?&gt;</w:t>
       </w:r>
     </w:p>
     <w:p>
@@ -20684,23 +19844,7 @@
           <w:rFonts w:ascii="Courier New" w:hAnsi="Courier New" w:cs="Courier New"/>
           <w:sz w:val="18"/>
         </w:rPr>
-        <w:t>&lt;</w:t>
-      </w:r>
-      <w:proofErr w:type="gramStart"/>
-      <w:r>
-        <w:rPr>
-          <w:rFonts w:ascii="Courier New" w:hAnsi="Courier New" w:cs="Courier New"/>
-          <w:sz w:val="18"/>
-        </w:rPr>
-        <w:t>root</w:t>
-      </w:r>
-      <w:proofErr w:type="gramEnd"/>
-      <w:r>
-        <w:rPr>
-          <w:rFonts w:ascii="Courier New" w:hAnsi="Courier New" w:cs="Courier New"/>
-          <w:sz w:val="18"/>
-        </w:rPr>
-        <w:t>&gt;</w:t>
+        <w:t>&lt;root&gt;</w:t>
       </w:r>
     </w:p>
     <w:p>
@@ -20717,23 +19861,7 @@
           <w:rFonts w:ascii="Courier New" w:hAnsi="Courier New" w:cs="Courier New"/>
           <w:sz w:val="18"/>
         </w:rPr>
-        <w:t>&lt;</w:t>
-      </w:r>
-      <w:proofErr w:type="gramStart"/>
-      <w:r>
-        <w:rPr>
-          <w:rFonts w:ascii="Courier New" w:hAnsi="Courier New" w:cs="Courier New"/>
-          <w:sz w:val="18"/>
-        </w:rPr>
-        <w:t>login</w:t>
-      </w:r>
-      <w:proofErr w:type="gramEnd"/>
-      <w:r>
-        <w:rPr>
-          <w:rFonts w:ascii="Courier New" w:hAnsi="Courier New" w:cs="Courier New"/>
-          <w:sz w:val="18"/>
-        </w:rPr>
-        <w:t>&gt;</w:t>
+        <w:t>&lt;login&gt;</w:t>
       </w:r>
     </w:p>
     <w:p>
@@ -20750,23 +19878,7 @@
           <w:rFonts w:ascii="Courier New" w:hAnsi="Courier New" w:cs="Courier New"/>
           <w:sz w:val="18"/>
         </w:rPr>
-        <w:t>&lt;</w:t>
-      </w:r>
-      <w:proofErr w:type="gramStart"/>
-      <w:r>
-        <w:rPr>
-          <w:rFonts w:ascii="Courier New" w:hAnsi="Courier New" w:cs="Courier New"/>
-          <w:sz w:val="18"/>
-        </w:rPr>
-        <w:t>username&gt;</w:t>
-      </w:r>
-      <w:proofErr w:type="gramEnd"/>
-      <w:r>
-        <w:rPr>
-          <w:rFonts w:ascii="Courier New" w:hAnsi="Courier New" w:cs="Courier New"/>
-          <w:sz w:val="18"/>
-        </w:rPr>
-        <w:t>123abc&lt;/username&gt;</w:t>
+        <w:t>&lt;username&gt;123abc&lt;/username&gt;</w:t>
       </w:r>
     </w:p>
     <w:p>
@@ -20783,18 +19895,9 @@
           <w:rFonts w:ascii="Courier New" w:hAnsi="Courier New" w:cs="Courier New"/>
           <w:sz w:val="18"/>
         </w:rPr>
-        <w:t>&lt;</w:t>
-      </w:r>
-      <w:proofErr w:type="gramStart"/>
-      <w:r>
-        <w:rPr>
-          <w:rFonts w:ascii="Courier New" w:hAnsi="Courier New" w:cs="Courier New"/>
-          <w:sz w:val="18"/>
-        </w:rPr>
-        <w:t>password&gt;</w:t>
+        <w:t>&lt;password&gt;</w:t>
       </w:r>
       <w:proofErr w:type="spellStart"/>
-      <w:proofErr w:type="gramEnd"/>
       <w:r>
         <w:rPr>
           <w:rFonts w:ascii="Courier New" w:hAnsi="Courier New" w:cs="Courier New"/>
@@ -21419,6 +20522,119 @@
     </w:lvl>
   </w:abstractNum>
   <w:abstractNum w:abstractNumId="3">
+    <w:nsid w:val="14665442"/>
+    <w:multiLevelType w:val="hybridMultilevel"/>
+    <w:tmpl w:val="5FCEF198"/>
+    <w:lvl w:ilvl="0" w:tplc="04060001">
+      <w:start w:val="1"/>
+      <w:numFmt w:val="bullet"/>
+      <w:lvlText w:val=""/>
+      <w:lvlJc w:val="left"/>
+      <w:pPr>
+        <w:ind w:left="992" w:hanging="360"/>
+      </w:pPr>
+      <w:rPr>
+        <w:rFonts w:ascii="Symbol" w:hAnsi="Symbol" w:hint="default"/>
+      </w:rPr>
+    </w:lvl>
+    <w:lvl w:ilvl="1" w:tplc="04060003" w:tentative="1">
+      <w:start w:val="1"/>
+      <w:numFmt w:val="bullet"/>
+      <w:lvlText w:val="o"/>
+      <w:lvlJc w:val="left"/>
+      <w:pPr>
+        <w:ind w:left="1712" w:hanging="360"/>
+      </w:pPr>
+      <w:rPr>
+        <w:rFonts w:ascii="Courier New" w:hAnsi="Courier New" w:cs="Courier New" w:hint="default"/>
+      </w:rPr>
+    </w:lvl>
+    <w:lvl w:ilvl="2" w:tplc="04060005" w:tentative="1">
+      <w:start w:val="1"/>
+      <w:numFmt w:val="bullet"/>
+      <w:lvlText w:val=""/>
+      <w:lvlJc w:val="left"/>
+      <w:pPr>
+        <w:ind w:left="2432" w:hanging="360"/>
+      </w:pPr>
+      <w:rPr>
+        <w:rFonts w:ascii="Wingdings" w:hAnsi="Wingdings" w:hint="default"/>
+      </w:rPr>
+    </w:lvl>
+    <w:lvl w:ilvl="3" w:tplc="04060001" w:tentative="1">
+      <w:start w:val="1"/>
+      <w:numFmt w:val="bullet"/>
+      <w:lvlText w:val=""/>
+      <w:lvlJc w:val="left"/>
+      <w:pPr>
+        <w:ind w:left="3152" w:hanging="360"/>
+      </w:pPr>
+      <w:rPr>
+        <w:rFonts w:ascii="Symbol" w:hAnsi="Symbol" w:hint="default"/>
+      </w:rPr>
+    </w:lvl>
+    <w:lvl w:ilvl="4" w:tplc="04060003" w:tentative="1">
+      <w:start w:val="1"/>
+      <w:numFmt w:val="bullet"/>
+      <w:lvlText w:val="o"/>
+      <w:lvlJc w:val="left"/>
+      <w:pPr>
+        <w:ind w:left="3872" w:hanging="360"/>
+      </w:pPr>
+      <w:rPr>
+        <w:rFonts w:ascii="Courier New" w:hAnsi="Courier New" w:cs="Courier New" w:hint="default"/>
+      </w:rPr>
+    </w:lvl>
+    <w:lvl w:ilvl="5" w:tplc="04060005" w:tentative="1">
+      <w:start w:val="1"/>
+      <w:numFmt w:val="bullet"/>
+      <w:lvlText w:val=""/>
+      <w:lvlJc w:val="left"/>
+      <w:pPr>
+        <w:ind w:left="4592" w:hanging="360"/>
+      </w:pPr>
+      <w:rPr>
+        <w:rFonts w:ascii="Wingdings" w:hAnsi="Wingdings" w:hint="default"/>
+      </w:rPr>
+    </w:lvl>
+    <w:lvl w:ilvl="6" w:tplc="04060001" w:tentative="1">
+      <w:start w:val="1"/>
+      <w:numFmt w:val="bullet"/>
+      <w:lvlText w:val=""/>
+      <w:lvlJc w:val="left"/>
+      <w:pPr>
+        <w:ind w:left="5312" w:hanging="360"/>
+      </w:pPr>
+      <w:rPr>
+        <w:rFonts w:ascii="Symbol" w:hAnsi="Symbol" w:hint="default"/>
+      </w:rPr>
+    </w:lvl>
+    <w:lvl w:ilvl="7" w:tplc="04060003" w:tentative="1">
+      <w:start w:val="1"/>
+      <w:numFmt w:val="bullet"/>
+      <w:lvlText w:val="o"/>
+      <w:lvlJc w:val="left"/>
+      <w:pPr>
+        <w:ind w:left="6032" w:hanging="360"/>
+      </w:pPr>
+      <w:rPr>
+        <w:rFonts w:ascii="Courier New" w:hAnsi="Courier New" w:cs="Courier New" w:hint="default"/>
+      </w:rPr>
+    </w:lvl>
+    <w:lvl w:ilvl="8" w:tplc="04060005" w:tentative="1">
+      <w:start w:val="1"/>
+      <w:numFmt w:val="bullet"/>
+      <w:lvlText w:val=""/>
+      <w:lvlJc w:val="left"/>
+      <w:pPr>
+        <w:ind w:left="6752" w:hanging="360"/>
+      </w:pPr>
+      <w:rPr>
+        <w:rFonts w:ascii="Wingdings" w:hAnsi="Wingdings" w:hint="default"/>
+      </w:rPr>
+    </w:lvl>
+  </w:abstractNum>
+  <w:abstractNum w:abstractNumId="4">
     <w:nsid w:val="17FB3FC2"/>
     <w:multiLevelType w:val="multilevel"/>
     <w:tmpl w:val="04060025"/>
@@ -21513,7 +20729,7 @@
       </w:pPr>
     </w:lvl>
   </w:abstractNum>
-  <w:abstractNum w:abstractNumId="4">
+  <w:abstractNum w:abstractNumId="5">
     <w:nsid w:val="1BB22DD0"/>
     <w:multiLevelType w:val="hybridMultilevel"/>
     <w:tmpl w:val="8A6CDC8E"/>
@@ -21653,7 +20869,7 @@
       </w:rPr>
     </w:lvl>
   </w:abstractNum>
-  <w:abstractNum w:abstractNumId="5">
+  <w:abstractNum w:abstractNumId="6">
     <w:nsid w:val="20EA7547"/>
     <w:multiLevelType w:val="hybridMultilevel"/>
     <w:tmpl w:val="0444FB9E"/>
@@ -21793,7 +21009,7 @@
       </w:rPr>
     </w:lvl>
   </w:abstractNum>
-  <w:abstractNum w:abstractNumId="6">
+  <w:abstractNum w:abstractNumId="7">
     <w:nsid w:val="20ED52E6"/>
     <w:multiLevelType w:val="hybridMultilevel"/>
     <w:tmpl w:val="C76854A2"/>
@@ -21906,7 +21122,7 @@
       </w:pPr>
     </w:lvl>
   </w:abstractNum>
-  <w:abstractNum w:abstractNumId="7">
+  <w:abstractNum w:abstractNumId="8">
     <w:nsid w:val="26A37626"/>
     <w:multiLevelType w:val="hybridMultilevel"/>
     <w:tmpl w:val="DFB6F6DC"/>
@@ -22019,7 +21235,7 @@
       </w:pPr>
     </w:lvl>
   </w:abstractNum>
-  <w:abstractNum w:abstractNumId="8">
+  <w:abstractNum w:abstractNumId="9">
     <w:nsid w:val="28E51339"/>
     <w:multiLevelType w:val="hybridMultilevel"/>
     <w:tmpl w:val="319206E2"/>
@@ -22132,7 +21348,7 @@
       </w:rPr>
     </w:lvl>
   </w:abstractNum>
-  <w:abstractNum w:abstractNumId="9">
+  <w:abstractNum w:abstractNumId="10">
     <w:nsid w:val="3A0462C6"/>
     <w:multiLevelType w:val="hybridMultilevel"/>
     <w:tmpl w:val="33E68308"/>
@@ -22272,7 +21488,7 @@
       </w:rPr>
     </w:lvl>
   </w:abstractNum>
-  <w:abstractNum w:abstractNumId="10">
+  <w:abstractNum w:abstractNumId="11">
     <w:nsid w:val="3CC93AE3"/>
     <w:multiLevelType w:val="hybridMultilevel"/>
     <w:tmpl w:val="9B8E2592"/>
@@ -22385,7 +21601,7 @@
       </w:rPr>
     </w:lvl>
   </w:abstractNum>
-  <w:abstractNum w:abstractNumId="11">
+  <w:abstractNum w:abstractNumId="12">
     <w:nsid w:val="448142CC"/>
     <w:multiLevelType w:val="hybridMultilevel"/>
     <w:tmpl w:val="A27C1842"/>
@@ -22498,7 +21714,7 @@
       </w:rPr>
     </w:lvl>
   </w:abstractNum>
-  <w:abstractNum w:abstractNumId="12">
+  <w:abstractNum w:abstractNumId="13">
     <w:nsid w:val="46B71C31"/>
     <w:multiLevelType w:val="hybridMultilevel"/>
     <w:tmpl w:val="B3B0F288"/>
@@ -22638,7 +21854,7 @@
       </w:rPr>
     </w:lvl>
   </w:abstractNum>
-  <w:abstractNum w:abstractNumId="13">
+  <w:abstractNum w:abstractNumId="14">
     <w:nsid w:val="4AC94548"/>
     <w:multiLevelType w:val="hybridMultilevel"/>
     <w:tmpl w:val="1A9AFB32"/>
@@ -22778,7 +21994,7 @@
       </w:rPr>
     </w:lvl>
   </w:abstractNum>
-  <w:abstractNum w:abstractNumId="14">
+  <w:abstractNum w:abstractNumId="15">
     <w:nsid w:val="55671AFA"/>
     <w:multiLevelType w:val="hybridMultilevel"/>
     <w:tmpl w:val="3EFCAC30"/>
@@ -22918,7 +22134,7 @@
       </w:rPr>
     </w:lvl>
   </w:abstractNum>
-  <w:abstractNum w:abstractNumId="15">
+  <w:abstractNum w:abstractNumId="16">
     <w:nsid w:val="674803BD"/>
     <w:multiLevelType w:val="hybridMultilevel"/>
     <w:tmpl w:val="11A2E168"/>
@@ -23058,7 +22274,7 @@
       </w:rPr>
     </w:lvl>
   </w:abstractNum>
-  <w:abstractNum w:abstractNumId="16">
+  <w:abstractNum w:abstractNumId="17">
     <w:nsid w:val="6B711604"/>
     <w:multiLevelType w:val="hybridMultilevel"/>
     <w:tmpl w:val="7B4C94D4"/>
@@ -23171,7 +22387,7 @@
       </w:rPr>
     </w:lvl>
   </w:abstractNum>
-  <w:abstractNum w:abstractNumId="17">
+  <w:abstractNum w:abstractNumId="18">
     <w:nsid w:val="6B83568C"/>
     <w:multiLevelType w:val="hybridMultilevel"/>
     <w:tmpl w:val="12F22FA4"/>
@@ -23284,7 +22500,7 @@
       </w:rPr>
     </w:lvl>
   </w:abstractNum>
-  <w:abstractNum w:abstractNumId="18">
+  <w:abstractNum w:abstractNumId="19">
     <w:nsid w:val="759761B7"/>
     <w:multiLevelType w:val="hybridMultilevel"/>
     <w:tmpl w:val="FDC63906"/>
@@ -23398,13 +22614,13 @@
     </w:lvl>
   </w:abstractNum>
   <w:num w:numId="1">
-    <w:abstractNumId w:val="11"/>
+    <w:abstractNumId w:val="12"/>
   </w:num>
   <w:num w:numId="2">
-    <w:abstractNumId w:val="16"/>
+    <w:abstractNumId w:val="17"/>
   </w:num>
   <w:num w:numId="3">
-    <w:abstractNumId w:val="18"/>
+    <w:abstractNumId w:val="19"/>
   </w:num>
   <w:num w:numId="4">
     <w:abstractNumId w:val="2"/>
@@ -23413,45 +22629,48 @@
     <w:abstractNumId w:val="0"/>
   </w:num>
   <w:num w:numId="6">
-    <w:abstractNumId w:val="8"/>
+    <w:abstractNumId w:val="9"/>
   </w:num>
   <w:num w:numId="7">
-    <w:abstractNumId w:val="12"/>
+    <w:abstractNumId w:val="13"/>
   </w:num>
   <w:num w:numId="8">
-    <w:abstractNumId w:val="13"/>
+    <w:abstractNumId w:val="14"/>
   </w:num>
   <w:num w:numId="9">
+    <w:abstractNumId w:val="7"/>
+  </w:num>
+  <w:num w:numId="10">
+    <w:abstractNumId w:val="15"/>
+  </w:num>
+  <w:num w:numId="11">
     <w:abstractNumId w:val="6"/>
   </w:num>
-  <w:num w:numId="10">
-    <w:abstractNumId w:val="14"/>
+  <w:num w:numId="12">
+    <w:abstractNumId w:val="10"/>
   </w:num>
-  <w:num w:numId="11">
+  <w:num w:numId="13">
     <w:abstractNumId w:val="5"/>
   </w:num>
-  <w:num w:numId="12">
-    <w:abstractNumId w:val="9"/>
-  </w:num>
-  <w:num w:numId="13">
-    <w:abstractNumId w:val="4"/>
-  </w:num>
   <w:num w:numId="14">
-    <w:abstractNumId w:val="7"/>
+    <w:abstractNumId w:val="8"/>
   </w:num>
   <w:num w:numId="15">
     <w:abstractNumId w:val="1"/>
   </w:num>
   <w:num w:numId="16">
-    <w:abstractNumId w:val="15"/>
+    <w:abstractNumId w:val="16"/>
   </w:num>
   <w:num w:numId="17">
-    <w:abstractNumId w:val="17"/>
+    <w:abstractNumId w:val="18"/>
   </w:num>
   <w:num w:numId="18">
-    <w:abstractNumId w:val="10"/>
+    <w:abstractNumId w:val="11"/>
   </w:num>
   <w:num w:numId="19">
+    <w:abstractNumId w:val="4"/>
+  </w:num>
+  <w:num w:numId="20">
     <w:abstractNumId w:val="3"/>
   </w:num>
 </w:numbering>
@@ -24733,7 +23952,7 @@
 </file>
 
 <file path=customXml/itemProps1.xml><?xml version="1.0" encoding="utf-8"?>
-<ds:datastoreItem xmlns:ds="http://schemas.openxmlformats.org/officeDocument/2006/customXml" ds:itemID="{D294CEB0-25E0-4650-87A0-73E746736C1A}">
+<ds:datastoreItem xmlns:ds="http://schemas.openxmlformats.org/officeDocument/2006/customXml" ds:itemID="{A3C9DB62-3D57-41EA-9422-5B989BC86A43}">
   <ds:schemaRefs>
     <ds:schemaRef ds:uri="http://schemas.openxmlformats.org/officeDocument/2006/bibliography"/>
   </ds:schemaRefs>

</xml_diff>